<commit_message>
added scripts to run all tests, updated readme - Synthetic Data Generator
</commit_message>
<xml_diff>
--- a/Main Functions Explained.docx
+++ b/Main Functions Explained.docx
@@ -864,11 +864,7 @@
     <w:p>
       <w:pPr>
         <w:pStyle w:val="NoSpacing"/>
-      </w:pPr>
-    </w:p>
-    <w:p>
-      <w:pPr>
-        <w:pStyle w:val="NoSpacing"/>
+        <w:ind w:left="720"/>
       </w:pPr>
     </w:p>
     <w:p>
@@ -1074,13 +1070,20 @@
         <w:t xml:space="preserve"> the person that segments the data more flexibility, we added to the classes class other </w:t>
       </w:r>
       <w:r>
-        <w:t xml:space="preserve">that </w:t>
-      </w:r>
+        <w:t>that in fact is exactly as background, but gave it the highest priority. That way, the person that make the segmentation labor, can segment large areas, and using the ‘other’ label it can define regions in the large segment that are background.</w:t>
+      </w:r>
+    </w:p>
+    <w:p>
+      <w:pPr>
+        <w:pStyle w:val="NoSpacing"/>
+      </w:pPr>
+    </w:p>
+    <w:p>
+      <w:pPr>
+        <w:pStyle w:val="Heading2"/>
+      </w:pPr>
       <w:bookmarkStart w:id="13" w:name="_GoBack"/>
       <w:bookmarkEnd w:id="13"/>
-      <w:r>
-        <w:t>in fact is exactly as background, but gave it the highest priority. That way, the person that make the segmentation labor, can segment large areas, and using the ‘other’ label it can define regions in the large segment that are background.</w:t>
-      </w:r>
     </w:p>
     <w:sectPr>
       <w:pgSz w:w="12240" w:h="15840"/>
@@ -2093,7 +2096,7 @@
 </file>
 
 <file path=customXml/itemProps1.xml><?xml version="1.0" encoding="utf-8"?>
-<ds:datastoreItem xmlns:ds="http://schemas.openxmlformats.org/officeDocument/2006/customXml" ds:itemID="{A2C57A1F-0E3D-4A9A-ADE6-D10087430D08}">
+<ds:datastoreItem xmlns:ds="http://schemas.openxmlformats.org/officeDocument/2006/customXml" ds:itemID="{396FD44C-FC32-40C9-A93A-6D689AA81DEC}">
   <ds:schemaRefs>
     <ds:schemaRef ds:uri="http://schemas.openxmlformats.org/officeDocument/2006/bibliography"/>
   </ds:schemaRefs>

</xml_diff>

<commit_message>
auto run all synth tests
</commit_message>
<xml_diff>
--- a/Main Functions Explained.docx
+++ b/Main Functions Explained.docx
@@ -4,17 +4,28 @@
   <w:body>
     <w:p>
       <w:pPr>
-        <w:pStyle w:val="Heading1"/>
+        <w:pStyle w:val="Title"/>
         <w:jc w:val="center"/>
+      </w:pPr>
+      <w:bookmarkStart w:id="0" w:name="_Toc49087932"/>
+      <w:r>
+        <w:t>Main Functions Explained</w:t>
+      </w:r>
+      <w:bookmarkEnd w:id="0"/>
+    </w:p>
+    <w:p/>
+    <w:p>
+      <w:pPr>
+        <w:pStyle w:val="Heading2"/>
         <w:rPr>
           <w:noProof/>
         </w:rPr>
       </w:pPr>
-      <w:bookmarkStart w:id="0" w:name="_Toc49087932"/>
-      <w:r>
-        <w:t>Main Functions Explained</w:t>
-      </w:r>
-      <w:bookmarkEnd w:id="0"/>
+      <w:bookmarkStart w:id="1" w:name="_Toc49416668"/>
+      <w:r>
+        <w:t>Table of Contents</w:t>
+      </w:r>
+      <w:bookmarkEnd w:id="1"/>
       <w:r>
         <w:fldChar w:fldCharType="begin"/>
       </w:r>
@@ -34,16 +45,18 @@
         <w:rPr>
           <w:rFonts w:cstheme="minorBidi"/>
           <w:noProof/>
+          <w:sz w:val="22"/>
+          <w:szCs w:val="22"/>
           <w:lang w:bidi="he-IL"/>
         </w:rPr>
       </w:pPr>
-      <w:hyperlink w:anchor="_Toc49089129" w:history="1">
+      <w:hyperlink w:anchor="_Toc49416668" w:history="1">
         <w:r>
           <w:rPr>
             <w:rStyle w:val="Hyperlink"/>
             <w:noProof/>
           </w:rPr>
-          <w:t>compute_matches:</w:t>
+          <w:t>Table of Contents</w:t>
         </w:r>
         <w:r>
           <w:rPr>
@@ -64,217 +77,7 @@
             <w:noProof/>
             <w:webHidden/>
           </w:rPr>
-          <w:instrText xml:space="preserve"> PAGEREF _Toc49089129 \h </w:instrText>
-        </w:r>
-        <w:r>
-          <w:rPr>
-            <w:noProof/>
-            <w:webHidden/>
-          </w:rPr>
-        </w:r>
-        <w:r>
-          <w:rPr>
-            <w:noProof/>
-            <w:webHidden/>
-          </w:rPr>
-          <w:fldChar w:fldCharType="separate"/>
-        </w:r>
-        <w:r>
-          <w:rPr>
-            <w:noProof/>
-            <w:webHidden/>
-          </w:rPr>
-          <w:t>1</w:t>
-        </w:r>
-        <w:r>
-          <w:rPr>
-            <w:noProof/>
-            <w:webHidden/>
-          </w:rPr>
-          <w:fldChar w:fldCharType="end"/>
-        </w:r>
-      </w:hyperlink>
-    </w:p>
-    <w:p>
-      <w:pPr>
-        <w:pStyle w:val="TOC3"/>
-        <w:tabs>
-          <w:tab w:val="right" w:leader="dot" w:pos="8630"/>
-        </w:tabs>
-        <w:rPr>
-          <w:rFonts w:cstheme="minorBidi"/>
-          <w:noProof/>
-          <w:lang w:bidi="he-IL"/>
-        </w:rPr>
-      </w:pPr>
-      <w:hyperlink w:anchor="_Toc49089130" w:history="1">
-        <w:r>
-          <w:rPr>
-            <w:rStyle w:val="Hyperlink"/>
-            <w:noProof/>
-          </w:rPr>
-          <w:t>Location:</w:t>
-        </w:r>
-        <w:r>
-          <w:rPr>
-            <w:noProof/>
-            <w:webHidden/>
-          </w:rPr>
-          <w:tab/>
-        </w:r>
-        <w:r>
-          <w:rPr>
-            <w:noProof/>
-            <w:webHidden/>
-          </w:rPr>
-          <w:fldChar w:fldCharType="begin"/>
-        </w:r>
-        <w:r>
-          <w:rPr>
-            <w:noProof/>
-            <w:webHidden/>
-          </w:rPr>
-          <w:instrText xml:space="preserve"> PAGEREF _Toc49089130 \h </w:instrText>
-        </w:r>
-        <w:r>
-          <w:rPr>
-            <w:noProof/>
-            <w:webHidden/>
-          </w:rPr>
-        </w:r>
-        <w:r>
-          <w:rPr>
-            <w:noProof/>
-            <w:webHidden/>
-          </w:rPr>
-          <w:fldChar w:fldCharType="separate"/>
-        </w:r>
-        <w:r>
-          <w:rPr>
-            <w:noProof/>
-            <w:webHidden/>
-          </w:rPr>
-          <w:t>1</w:t>
-        </w:r>
-        <w:r>
-          <w:rPr>
-            <w:noProof/>
-            <w:webHidden/>
-          </w:rPr>
-          <w:fldChar w:fldCharType="end"/>
-        </w:r>
-      </w:hyperlink>
-    </w:p>
-    <w:p>
-      <w:pPr>
-        <w:pStyle w:val="TOC3"/>
-        <w:tabs>
-          <w:tab w:val="right" w:leader="dot" w:pos="8630"/>
-        </w:tabs>
-        <w:rPr>
-          <w:rFonts w:cstheme="minorBidi"/>
-          <w:noProof/>
-          <w:lang w:bidi="he-IL"/>
-        </w:rPr>
-      </w:pPr>
-      <w:hyperlink w:anchor="_Toc49089131" w:history="1">
-        <w:r>
-          <w:rPr>
-            <w:rStyle w:val="Hyperlink"/>
-            <w:noProof/>
-          </w:rPr>
-          <w:t>Documentation:</w:t>
-        </w:r>
-        <w:r>
-          <w:rPr>
-            <w:noProof/>
-            <w:webHidden/>
-          </w:rPr>
-          <w:tab/>
-        </w:r>
-        <w:r>
-          <w:rPr>
-            <w:noProof/>
-            <w:webHidden/>
-          </w:rPr>
-          <w:fldChar w:fldCharType="begin"/>
-        </w:r>
-        <w:r>
-          <w:rPr>
-            <w:noProof/>
-            <w:webHidden/>
-          </w:rPr>
-          <w:instrText xml:space="preserve"> PAGEREF _Toc49089131 \h </w:instrText>
-        </w:r>
-        <w:r>
-          <w:rPr>
-            <w:noProof/>
-            <w:webHidden/>
-          </w:rPr>
-        </w:r>
-        <w:r>
-          <w:rPr>
-            <w:noProof/>
-            <w:webHidden/>
-          </w:rPr>
-          <w:fldChar w:fldCharType="separate"/>
-        </w:r>
-        <w:r>
-          <w:rPr>
-            <w:noProof/>
-            <w:webHidden/>
-          </w:rPr>
-          <w:t>1</w:t>
-        </w:r>
-        <w:r>
-          <w:rPr>
-            <w:noProof/>
-            <w:webHidden/>
-          </w:rPr>
-          <w:fldChar w:fldCharType="end"/>
-        </w:r>
-      </w:hyperlink>
-    </w:p>
-    <w:p>
-      <w:pPr>
-        <w:pStyle w:val="TOC3"/>
-        <w:tabs>
-          <w:tab w:val="right" w:leader="dot" w:pos="8630"/>
-        </w:tabs>
-        <w:rPr>
-          <w:rFonts w:cstheme="minorBidi"/>
-          <w:noProof/>
-          <w:lang w:bidi="he-IL"/>
-        </w:rPr>
-      </w:pPr>
-      <w:hyperlink w:anchor="_Toc49089132" w:history="1">
-        <w:r>
-          <w:rPr>
-            <w:rStyle w:val="Hyperlink"/>
-            <w:noProof/>
-          </w:rPr>
-          <w:t>Deeper insight:</w:t>
-        </w:r>
-        <w:r>
-          <w:rPr>
-            <w:noProof/>
-            <w:webHidden/>
-          </w:rPr>
-          <w:tab/>
-        </w:r>
-        <w:r>
-          <w:rPr>
-            <w:noProof/>
-            <w:webHidden/>
-          </w:rPr>
-          <w:fldChar w:fldCharType="begin"/>
-        </w:r>
-        <w:r>
-          <w:rPr>
-            <w:noProof/>
-            <w:webHidden/>
-          </w:rPr>
-          <w:instrText xml:space="preserve"> PAGEREF _Toc49089132 \h </w:instrText>
+          <w:instrText xml:space="preserve"> PAGEREF _Toc49416668 \h </w:instrText>
         </w:r>
         <w:r>
           <w:rPr>
@@ -314,16 +117,18 @@
         <w:rPr>
           <w:rFonts w:cstheme="minorBidi"/>
           <w:noProof/>
+          <w:sz w:val="22"/>
+          <w:szCs w:val="22"/>
           <w:lang w:bidi="he-IL"/>
         </w:rPr>
       </w:pPr>
-      <w:hyperlink w:anchor="_Toc49089133" w:history="1">
+      <w:hyperlink w:anchor="_Toc49416669" w:history="1">
         <w:r>
           <w:rPr>
             <w:rStyle w:val="Hyperlink"/>
             <w:noProof/>
           </w:rPr>
-          <w:t>load_mask:</w:t>
+          <w:t>compute_matches:</w:t>
         </w:r>
         <w:r>
           <w:rPr>
@@ -344,7 +149,7 @@
             <w:noProof/>
             <w:webHidden/>
           </w:rPr>
-          <w:instrText xml:space="preserve"> PAGEREF _Toc49089133 \h </w:instrText>
+          <w:instrText xml:space="preserve"> PAGEREF _Toc49416669 \h </w:instrText>
         </w:r>
         <w:r>
           <w:rPr>
@@ -377,23 +182,25 @@
     </w:p>
     <w:p>
       <w:pPr>
-        <w:pStyle w:val="TOC3"/>
+        <w:pStyle w:val="TOC2"/>
         <w:tabs>
           <w:tab w:val="right" w:leader="dot" w:pos="8630"/>
         </w:tabs>
         <w:rPr>
           <w:rFonts w:cstheme="minorBidi"/>
           <w:noProof/>
+          <w:sz w:val="22"/>
+          <w:szCs w:val="22"/>
           <w:lang w:bidi="he-IL"/>
         </w:rPr>
       </w:pPr>
-      <w:hyperlink w:anchor="_Toc49089134" w:history="1">
+      <w:hyperlink w:anchor="_Toc49416670" w:history="1">
         <w:r>
           <w:rPr>
             <w:rStyle w:val="Hyperlink"/>
             <w:noProof/>
           </w:rPr>
-          <w:t>Location:</w:t>
+          <w:t>load_mask:</w:t>
         </w:r>
         <w:r>
           <w:rPr>
@@ -414,7 +221,7 @@
             <w:noProof/>
             <w:webHidden/>
           </w:rPr>
-          <w:instrText xml:space="preserve"> PAGEREF _Toc49089134 \h </w:instrText>
+          <w:instrText xml:space="preserve"> PAGEREF _Toc49416670 \h </w:instrText>
         </w:r>
         <w:r>
           <w:rPr>
@@ -434,7 +241,7 @@
             <w:noProof/>
             <w:webHidden/>
           </w:rPr>
-          <w:t>1</w:t>
+          <w:t>2</w:t>
         </w:r>
         <w:r>
           <w:rPr>
@@ -447,23 +254,25 @@
     </w:p>
     <w:p>
       <w:pPr>
-        <w:pStyle w:val="TOC3"/>
+        <w:pStyle w:val="TOC2"/>
         <w:tabs>
           <w:tab w:val="right" w:leader="dot" w:pos="8630"/>
         </w:tabs>
         <w:rPr>
           <w:rFonts w:cstheme="minorBidi"/>
           <w:noProof/>
+          <w:sz w:val="22"/>
+          <w:szCs w:val="22"/>
           <w:lang w:bidi="he-IL"/>
         </w:rPr>
       </w:pPr>
-      <w:hyperlink w:anchor="_Toc49089135" w:history="1">
+      <w:hyperlink w:anchor="_Toc49416671" w:history="1">
         <w:r>
           <w:rPr>
             <w:rStyle w:val="Hyperlink"/>
             <w:noProof/>
           </w:rPr>
-          <w:t>Documentation:</w:t>
+          <w:t>score_area:</w:t>
         </w:r>
         <w:r>
           <w:rPr>
@@ -484,7 +293,7 @@
             <w:noProof/>
             <w:webHidden/>
           </w:rPr>
-          <w:instrText xml:space="preserve"> PAGEREF _Toc49089135 \h </w:instrText>
+          <w:instrText xml:space="preserve"> PAGEREF _Toc49416671 \h </w:instrText>
         </w:r>
         <w:r>
           <w:rPr>
@@ -504,7 +313,7 @@
             <w:noProof/>
             <w:webHidden/>
           </w:rPr>
-          <w:t>1</w:t>
+          <w:t>2</w:t>
         </w:r>
         <w:r>
           <w:rPr>
@@ -517,23 +326,25 @@
     </w:p>
     <w:p>
       <w:pPr>
-        <w:pStyle w:val="TOC3"/>
+        <w:pStyle w:val="TOC2"/>
         <w:tabs>
           <w:tab w:val="right" w:leader="dot" w:pos="8630"/>
         </w:tabs>
         <w:rPr>
           <w:rFonts w:cstheme="minorBidi"/>
           <w:noProof/>
+          <w:sz w:val="22"/>
+          <w:szCs w:val="22"/>
           <w:lang w:bidi="he-IL"/>
         </w:rPr>
       </w:pPr>
-      <w:hyperlink w:anchor="_Toc49089136" w:history="1">
+      <w:hyperlink w:anchor="_Toc49416672" w:history="1">
         <w:r>
           <w:rPr>
             <w:rStyle w:val="Hyperlink"/>
             <w:noProof/>
           </w:rPr>
-          <w:t>Deeper insight:</w:t>
+          <w:t>get_IoU_from_matches</w:t>
         </w:r>
         <w:r>
           <w:rPr>
@@ -554,7 +365,7 @@
             <w:noProof/>
             <w:webHidden/>
           </w:rPr>
-          <w:instrText xml:space="preserve"> PAGEREF _Toc49089136 \h </w:instrText>
+          <w:instrText xml:space="preserve"> PAGEREF _Toc49416672 \h </w:instrText>
         </w:r>
         <w:r>
           <w:rPr>
@@ -574,7 +385,7 @@
             <w:noProof/>
             <w:webHidden/>
           </w:rPr>
-          <w:t>2</w:t>
+          <w:t>3</w:t>
         </w:r>
         <w:r>
           <w:rPr>
@@ -587,20 +398,13 @@
     </w:p>
     <w:p>
       <w:pPr>
-        <w:pStyle w:val="Heading1"/>
-        <w:jc w:val="center"/>
+        <w:pStyle w:val="Heading2"/>
       </w:pPr>
       <w:r>
         <w:fldChar w:fldCharType="end"/>
       </w:r>
-    </w:p>
-    <w:p/>
-    <w:p>
-      <w:pPr>
-        <w:pStyle w:val="Heading2"/>
-      </w:pPr>
-      <w:bookmarkStart w:id="1" w:name="_Toc49087933"/>
-      <w:bookmarkStart w:id="2" w:name="_Toc49089129"/>
+      <w:bookmarkStart w:id="2" w:name="_Toc49087933"/>
+      <w:bookmarkStart w:id="3" w:name="_Toc49416669"/>
       <w:proofErr w:type="spellStart"/>
       <w:r>
         <w:t>compute_matches</w:t>
@@ -609,24 +413,34 @@
       <w:r>
         <w:t>:</w:t>
       </w:r>
-      <w:bookmarkEnd w:id="1"/>
       <w:bookmarkEnd w:id="2"/>
-    </w:p>
-    <w:p>
-      <w:pPr>
-        <w:pStyle w:val="Heading3"/>
-      </w:pPr>
-      <w:bookmarkStart w:id="3" w:name="_Toc49087934"/>
-      <w:bookmarkStart w:id="4" w:name="_Toc49089130"/>
-      <w:r>
+      <w:bookmarkEnd w:id="3"/>
+    </w:p>
+    <w:p>
+      <w:pPr>
+        <w:pStyle w:val="NoSpacing"/>
+        <w:rPr>
+          <w:rStyle w:val="Emphasis"/>
+        </w:rPr>
+      </w:pPr>
+      <w:bookmarkStart w:id="4" w:name="_Toc49087934"/>
+      <w:r>
+        <w:rPr>
+          <w:rStyle w:val="Emphasis"/>
+        </w:rPr>
         <w:t>L</w:t>
       </w:r>
       <w:r>
+        <w:rPr>
+          <w:rStyle w:val="Emphasis"/>
+        </w:rPr>
         <w:t>ocation:</w:t>
       </w:r>
-      <w:bookmarkEnd w:id="3"/>
       <w:bookmarkEnd w:id="4"/>
       <w:r>
+        <w:rPr>
+          <w:rStyle w:val="Emphasis"/>
+        </w:rPr>
         <w:t xml:space="preserve"> </w:t>
       </w:r>
     </w:p>
@@ -661,20 +475,29 @@
       <w:r>
         <w:t>”</w:t>
       </w:r>
-    </w:p>
-    <w:p>
-      <w:pPr>
-        <w:pStyle w:val="Heading3"/>
-      </w:pPr>
-      <w:bookmarkStart w:id="5" w:name="_Toc49087935"/>
-      <w:bookmarkStart w:id="6" w:name="_Toc49089131"/>
-      <w:r>
+      <w:bookmarkStart w:id="5" w:name="_GoBack"/>
+      <w:bookmarkEnd w:id="5"/>
+    </w:p>
+    <w:p>
+      <w:pPr>
+        <w:pStyle w:val="NoSpacing"/>
+      </w:pPr>
+      <w:bookmarkStart w:id="6" w:name="_Toc49087935"/>
+      <w:r>
+        <w:rPr>
+          <w:rStyle w:val="Emphasis"/>
+        </w:rPr>
         <w:t>D</w:t>
       </w:r>
       <w:r>
-        <w:t>ocumentation:</w:t>
-      </w:r>
-      <w:bookmarkEnd w:id="5"/>
+        <w:rPr>
+          <w:rStyle w:val="Emphasis"/>
+        </w:rPr>
+        <w:t>ocumentation</w:t>
+      </w:r>
+      <w:r>
+        <w:t>:</w:t>
+      </w:r>
       <w:bookmarkEnd w:id="6"/>
       <w:r>
         <w:t xml:space="preserve"> </w:t>
@@ -789,16 +612,23 @@
     </w:p>
     <w:p>
       <w:pPr>
-        <w:pStyle w:val="Heading3"/>
+        <w:pStyle w:val="NoSpacing"/>
+        <w:rPr>
+          <w:rStyle w:val="Emphasis"/>
+        </w:rPr>
       </w:pPr>
       <w:bookmarkStart w:id="7" w:name="_Toc49087936"/>
-      <w:bookmarkStart w:id="8" w:name="_Toc49089132"/>
-      <w:r>
+      <w:r>
+        <w:rPr>
+          <w:rStyle w:val="Emphasis"/>
+        </w:rPr>
         <w:t>Deeper insight:</w:t>
       </w:r>
       <w:bookmarkEnd w:id="7"/>
-      <w:bookmarkEnd w:id="8"/>
-      <w:r>
+      <w:r>
+        <w:rPr>
+          <w:rStyle w:val="Emphasis"/>
+        </w:rPr>
         <w:t xml:space="preserve"> </w:t>
       </w:r>
     </w:p>
@@ -871,32 +701,37 @@
       <w:pPr>
         <w:pStyle w:val="Heading2"/>
       </w:pPr>
-      <w:bookmarkStart w:id="9" w:name="_Toc49089133"/>
-      <w:proofErr w:type="spellStart"/>
-      <w:r>
+      <w:bookmarkStart w:id="8" w:name="_Toc49416670"/>
+      <w:proofErr w:type="spellStart"/>
+      <w:r>
+        <w:lastRenderedPageBreak/>
         <w:t>load_mask</w:t>
       </w:r>
       <w:proofErr w:type="spellEnd"/>
       <w:r>
         <w:t>:</w:t>
       </w:r>
-      <w:bookmarkEnd w:id="9"/>
-    </w:p>
-    <w:p>
-      <w:pPr>
-        <w:pStyle w:val="Heading3"/>
-      </w:pPr>
-      <w:bookmarkStart w:id="10" w:name="_Toc49089134"/>
-      <w:r>
-        <w:t>Location:</w:t>
-      </w:r>
-      <w:bookmarkEnd w:id="10"/>
+      <w:bookmarkEnd w:id="8"/>
     </w:p>
     <w:p>
       <w:pPr>
         <w:pStyle w:val="NoSpacing"/>
       </w:pPr>
       <w:r>
+        <w:rPr>
+          <w:rStyle w:val="Emphasis"/>
+        </w:rPr>
+        <w:t>Location</w:t>
+      </w:r>
+      <w:r>
+        <w:t>:</w:t>
+      </w:r>
+    </w:p>
+    <w:p>
+      <w:pPr>
+        <w:pStyle w:val="NoSpacing"/>
+      </w:pPr>
+      <w:r>
         <w:t>“</w:t>
       </w:r>
       <w:proofErr w:type="spellStart"/>
@@ -910,13 +745,27 @@
     </w:p>
     <w:p>
       <w:pPr>
-        <w:pStyle w:val="Heading3"/>
-      </w:pPr>
-      <w:bookmarkStart w:id="11" w:name="_Toc49089135"/>
-      <w:r>
-        <w:t>Documentation:</w:t>
-      </w:r>
-      <w:bookmarkEnd w:id="11"/>
+        <w:pStyle w:val="NoSpacing"/>
+      </w:pPr>
+      <w:r>
+        <w:rPr>
+          <w:rStyle w:val="Emphasis"/>
+        </w:rPr>
+        <w:t>Documentation</w:t>
+      </w:r>
+      <w:r>
+        <w:t>:</w:t>
+      </w:r>
+    </w:p>
+    <w:p>
+      <w:pPr>
+        <w:pStyle w:val="Quote"/>
+        <w:spacing w:after="0" w:line="276" w:lineRule="auto"/>
+        <w:ind w:left="0" w:right="864" w:firstLine="720"/>
+      </w:pPr>
+      <w:r>
+        <w:t>"""</w:t>
+      </w:r>
     </w:p>
     <w:p>
       <w:pPr>
@@ -924,7 +773,7 @@
         <w:ind w:left="0" w:firstLine="720"/>
       </w:pPr>
       <w:r>
-        <w:t>"""</w:t>
+        <w:t>Generate instance masks for an image.</w:t>
       </w:r>
     </w:p>
     <w:p>
@@ -933,7 +782,41 @@
         <w:ind w:left="0" w:firstLine="720"/>
       </w:pPr>
       <w:r>
-        <w:t>Generate instance masks for an image.</w:t>
+        <w:t>Returns:</w:t>
+      </w:r>
+    </w:p>
+    <w:p>
+      <w:pPr>
+        <w:pStyle w:val="Quote"/>
+        <w:spacing w:after="0" w:line="276" w:lineRule="auto"/>
+        <w:ind w:left="0" w:right="864" w:firstLine="720"/>
+      </w:pPr>
+      <w:r>
+        <w:t>masks: A bool array of shape [height, width, instance count] with</w:t>
+      </w:r>
+    </w:p>
+    <w:p>
+      <w:pPr>
+        <w:pStyle w:val="Quote"/>
+        <w:ind w:firstLine="144"/>
+      </w:pPr>
+      <w:r>
+        <w:t>one mask per instance.</w:t>
+      </w:r>
+    </w:p>
+    <w:p>
+      <w:pPr>
+        <w:pStyle w:val="Quote"/>
+        <w:spacing w:after="0" w:line="276" w:lineRule="auto"/>
+        <w:ind w:left="0" w:right="864" w:firstLine="720"/>
+      </w:pPr>
+      <w:proofErr w:type="spellStart"/>
+      <w:r>
+        <w:t>class_ids</w:t>
+      </w:r>
+      <w:proofErr w:type="spellEnd"/>
+      <w:r>
+        <w:t>: a 1D array of class IDs of the instance masks.</w:t>
       </w:r>
     </w:p>
     <w:p>
@@ -942,148 +825,842 @@
         <w:ind w:left="0" w:firstLine="720"/>
       </w:pPr>
       <w:r>
-        <w:t>Returns:</w:t>
+        <w:t>"""</w:t>
+      </w:r>
+    </w:p>
+    <w:p>
+      <w:pPr>
+        <w:pStyle w:val="NoSpacing"/>
+        <w:rPr>
+          <w:rStyle w:val="Emphasis"/>
+        </w:rPr>
+      </w:pPr>
+      <w:r>
+        <w:rPr>
+          <w:rStyle w:val="Emphasis"/>
+        </w:rPr>
+        <w:t>Deeper insight:</w:t>
+      </w:r>
+    </w:p>
+    <w:p>
+      <w:pPr>
+        <w:pStyle w:val="NoSpacing"/>
+      </w:pPr>
+      <w:r>
+        <w:t>Generates the masks for the ground truth data, using the assumption that</w:t>
+      </w:r>
+      <w:r>
+        <w:t xml:space="preserve"> the class ids</w:t>
+      </w:r>
+      <w:r>
+        <w:t xml:space="preserve"> </w:t>
+      </w:r>
+      <w:r>
+        <w:t>order sets</w:t>
+      </w:r>
+      <w:r>
+        <w:t xml:space="preserve"> the class</w:t>
+      </w:r>
+      <w:r>
+        <w:t>es</w:t>
+      </w:r>
+      <w:r>
+        <w:t xml:space="preserve"> priority</w:t>
+      </w:r>
+      <w:r>
+        <w:t xml:space="preserve"> in descending order, the higher the class id, the higher the priority.</w:t>
+      </w:r>
+      <w:r>
+        <w:t xml:space="preserve"> </w:t>
+      </w:r>
+    </w:p>
+    <w:p>
+      <w:pPr>
+        <w:pStyle w:val="NoSpacing"/>
+      </w:pPr>
+      <w:r>
+        <w:t>For each annotation in the image creates Boolean image, and assign true to pixels in the polygon borders.</w:t>
+      </w:r>
+    </w:p>
+    <w:p>
+      <w:pPr>
+        <w:pStyle w:val="NoSpacing"/>
+      </w:pPr>
+      <w:r>
+        <w:t xml:space="preserve">In order to remove intersections between the masks, </w:t>
+      </w:r>
+      <w:r>
+        <w:t>and</w:t>
+      </w:r>
+      <w:r>
+        <w:t xml:space="preserve"> insure the model ground truth is deterministic, we followed the next algorithm. Combine all the masks from the same class to one image using logical or pixel-wise. </w:t>
+      </w:r>
+    </w:p>
+    <w:p>
+      <w:pPr>
+        <w:pStyle w:val="NoSpacing"/>
+      </w:pPr>
+      <w:r>
+        <w:t>For each mask use bitwise and to remove intersections with the combined images of classes with higher priority.</w:t>
+      </w:r>
+    </w:p>
+    <w:p>
+      <w:pPr>
+        <w:pStyle w:val="NoSpacing"/>
+      </w:pPr>
+      <w:r>
+        <w:t>The last part of the algorithm is to remove all the ‘other’ segments, because the network reads no class label pixels as background pixels. ‘other’ class meant letting</w:t>
+      </w:r>
+      <w:r>
+        <w:t xml:space="preserve"> the person that segments the data more flexibility, we added to the classes class other </w:t>
+      </w:r>
+      <w:r>
+        <w:t>that in fact is exactly as background, but gave it the highest priority. That way, the person that make the segmentation labor, can segment large areas, and using the ‘other’ label it can define regions in the large segment that are background.</w:t>
+      </w:r>
+    </w:p>
+    <w:p>
+      <w:pPr>
+        <w:pStyle w:val="NoSpacing"/>
+      </w:pPr>
+    </w:p>
+    <w:p>
+      <w:pPr>
+        <w:pStyle w:val="Heading2"/>
+      </w:pPr>
+      <w:bookmarkStart w:id="9" w:name="_Toc49416671"/>
+      <w:proofErr w:type="spellStart"/>
+      <w:r>
+        <w:t>score_area</w:t>
+      </w:r>
+      <w:proofErr w:type="spellEnd"/>
+      <w:r>
+        <w:t>:</w:t>
+      </w:r>
+      <w:bookmarkEnd w:id="9"/>
+    </w:p>
+    <w:p>
+      <w:pPr>
+        <w:pStyle w:val="NoSpacing"/>
+      </w:pPr>
+      <w:r>
+        <w:rPr>
+          <w:rStyle w:val="Emphasis"/>
+        </w:rPr>
+        <w:t>Location</w:t>
+      </w:r>
+      <w:r>
+        <w:t>:</w:t>
+      </w:r>
+    </w:p>
+    <w:p>
+      <w:pPr>
+        <w:pStyle w:val="NoSpacing"/>
+      </w:pPr>
+      <w:proofErr w:type="spellStart"/>
+      <w:r>
+        <w:t>algo</w:t>
+      </w:r>
+      <w:proofErr w:type="spellEnd"/>
+      <w:r>
+        <w:t>\</w:t>
+      </w:r>
+      <w:proofErr w:type="spellStart"/>
+      <w:r>
+        <w:t>mrcnn</w:t>
+      </w:r>
+      <w:proofErr w:type="spellEnd"/>
+      <w:r>
+        <w:t>\visualise_pdl1</w:t>
+      </w:r>
+    </w:p>
+    <w:p>
+      <w:pPr>
+        <w:pStyle w:val="NoSpacing"/>
+      </w:pPr>
+      <w:r>
+        <w:rPr>
+          <w:rStyle w:val="Emphasis"/>
+        </w:rPr>
+        <w:t>Documentation</w:t>
+      </w:r>
+      <w:r>
+        <w:t>:</w:t>
       </w:r>
     </w:p>
     <w:p>
       <w:pPr>
         <w:pStyle w:val="Quote"/>
-        <w:ind w:left="0" w:firstLine="720"/>
+        <w:ind w:left="576"/>
+      </w:pPr>
+      <w:r>
+        <w:t xml:space="preserve">    """</w:t>
+      </w:r>
+    </w:p>
+    <w:p>
+      <w:pPr>
+        <w:pStyle w:val="Quote"/>
+        <w:ind w:left="576"/>
+      </w:pPr>
+      <w:r>
+        <w:t xml:space="preserve">    calculate the area of the pdl1 positive out of all the cancerous cells,</w:t>
+      </w:r>
+    </w:p>
+    <w:p>
+      <w:pPr>
+        <w:pStyle w:val="Quote"/>
+        <w:ind w:left="576"/>
+      </w:pPr>
+      <w:r>
+        <w:t xml:space="preserve">    score = </w:t>
+      </w:r>
+      <w:proofErr w:type="spellStart"/>
+      <w:r>
+        <w:t>num</w:t>
+      </w:r>
+      <w:proofErr w:type="spellEnd"/>
+      <w:r>
+        <w:t>` pixels pdl1 *</w:t>
+      </w:r>
+      <w:proofErr w:type="spellStart"/>
+      <w:r>
+        <w:t>pos</w:t>
+      </w:r>
+      <w:proofErr w:type="spellEnd"/>
+      <w:r>
+        <w:t>* / (</w:t>
+      </w:r>
+      <w:proofErr w:type="spellStart"/>
+      <w:r>
+        <w:t>num</w:t>
+      </w:r>
+      <w:proofErr w:type="spellEnd"/>
+      <w:r>
+        <w:t>` pixels pdl1 *</w:t>
+      </w:r>
+      <w:proofErr w:type="spellStart"/>
+      <w:r>
+        <w:t>pos</w:t>
+      </w:r>
+      <w:proofErr w:type="spellEnd"/>
+      <w:r>
+        <w:t xml:space="preserve">* + </w:t>
+      </w:r>
+      <w:proofErr w:type="spellStart"/>
+      <w:r>
+        <w:t>num</w:t>
+      </w:r>
+      <w:proofErr w:type="spellEnd"/>
+      <w:r>
+        <w:t>` pixels pdl1 *</w:t>
+      </w:r>
+      <w:proofErr w:type="spellStart"/>
+      <w:r>
+        <w:t>neg</w:t>
+      </w:r>
+      <w:proofErr w:type="spellEnd"/>
+      <w:r>
+        <w:t>*)</w:t>
+      </w:r>
+    </w:p>
+    <w:p>
+      <w:pPr>
+        <w:pStyle w:val="Quote"/>
+        <w:ind w:left="576"/>
+      </w:pPr>
+      <w:r>
+        <w:t xml:space="preserve">    </w:t>
+      </w:r>
+      <w:proofErr w:type="gramStart"/>
+      <w:r>
+        <w:t>:</w:t>
+      </w:r>
+      <w:proofErr w:type="spellStart"/>
+      <w:r>
+        <w:t>param</w:t>
+      </w:r>
+      <w:proofErr w:type="spellEnd"/>
+      <w:proofErr w:type="gramEnd"/>
+      <w:r>
+        <w:t xml:space="preserve"> </w:t>
+      </w:r>
+      <w:proofErr w:type="spellStart"/>
+      <w:r>
+        <w:t>masks_positive</w:t>
+      </w:r>
+      <w:proofErr w:type="spellEnd"/>
+      <w:r>
+        <w:t xml:space="preserve">: </w:t>
+      </w:r>
+      <w:proofErr w:type="spellStart"/>
+      <w:r>
+        <w:t>ndarray</w:t>
+      </w:r>
+      <w:proofErr w:type="spellEnd"/>
+      <w:r>
+        <w:t xml:space="preserve"> [N, H, W] N number of positive segments</w:t>
+      </w:r>
+    </w:p>
+    <w:p>
+      <w:pPr>
+        <w:pStyle w:val="Quote"/>
+        <w:ind w:left="576"/>
       </w:pPr>
       <w:r>
         <w:lastRenderedPageBreak/>
-        <w:t>masks: A bool array of shape [height, width, instance count] with</w:t>
+        <w:t xml:space="preserve">    </w:t>
+      </w:r>
+      <w:proofErr w:type="gramStart"/>
+      <w:r>
+        <w:t>:</w:t>
+      </w:r>
+      <w:proofErr w:type="spellStart"/>
+      <w:r>
+        <w:t>param</w:t>
+      </w:r>
+      <w:proofErr w:type="spellEnd"/>
+      <w:proofErr w:type="gramEnd"/>
+      <w:r>
+        <w:t xml:space="preserve"> </w:t>
+      </w:r>
+      <w:proofErr w:type="spellStart"/>
+      <w:r>
+        <w:t>masks_negative</w:t>
+      </w:r>
+      <w:proofErr w:type="spellEnd"/>
+      <w:r>
+        <w:t xml:space="preserve">: </w:t>
+      </w:r>
+      <w:proofErr w:type="spellStart"/>
+      <w:r>
+        <w:t>ndarray</w:t>
+      </w:r>
+      <w:proofErr w:type="spellEnd"/>
+      <w:r>
+        <w:t xml:space="preserve"> [M, H, W] M number of negative segments</w:t>
       </w:r>
     </w:p>
     <w:p>
       <w:pPr>
         <w:pStyle w:val="Quote"/>
-        <w:ind w:left="720" w:firstLine="144"/>
-      </w:pPr>
-      <w:r>
-        <w:t>one mask per instance.</w:t>
+        <w:ind w:left="576"/>
+      </w:pPr>
+      <w:r>
+        <w:t xml:space="preserve">    </w:t>
+      </w:r>
+      <w:proofErr w:type="gramStart"/>
+      <w:r>
+        <w:t>:return</w:t>
+      </w:r>
+      <w:proofErr w:type="gramEnd"/>
+      <w:r>
+        <w:t xml:space="preserve">: score = </w:t>
+      </w:r>
+      <w:proofErr w:type="spellStart"/>
+      <w:r>
+        <w:t>num</w:t>
+      </w:r>
+      <w:proofErr w:type="spellEnd"/>
+      <w:r>
+        <w:t>` pixels pdl1 *</w:t>
+      </w:r>
+      <w:proofErr w:type="spellStart"/>
+      <w:r>
+        <w:t>pos</w:t>
+      </w:r>
+      <w:proofErr w:type="spellEnd"/>
+      <w:r>
+        <w:t>* / (</w:t>
+      </w:r>
+      <w:proofErr w:type="spellStart"/>
+      <w:r>
+        <w:t>num</w:t>
+      </w:r>
+      <w:proofErr w:type="spellEnd"/>
+      <w:r>
+        <w:t>` pixels pdl1 *</w:t>
+      </w:r>
+      <w:proofErr w:type="spellStart"/>
+      <w:r>
+        <w:t>pos</w:t>
+      </w:r>
+      <w:proofErr w:type="spellEnd"/>
+      <w:r>
+        <w:t xml:space="preserve">* + </w:t>
+      </w:r>
+      <w:proofErr w:type="spellStart"/>
+      <w:r>
+        <w:t>num</w:t>
+      </w:r>
+      <w:proofErr w:type="spellEnd"/>
+      <w:r>
+        <w:t>` pixels pdl1 *</w:t>
+      </w:r>
+      <w:proofErr w:type="spellStart"/>
+      <w:r>
+        <w:t>neg</w:t>
+      </w:r>
+      <w:proofErr w:type="spellEnd"/>
+      <w:r>
+        <w:t>*)</w:t>
       </w:r>
     </w:p>
     <w:p>
       <w:pPr>
         <w:pStyle w:val="Quote"/>
-        <w:ind w:left="0" w:firstLine="720"/>
-      </w:pPr>
-      <w:proofErr w:type="spellStart"/>
-      <w:r>
-        <w:t>class_ids</w:t>
-      </w:r>
-      <w:proofErr w:type="spellEnd"/>
-      <w:r>
-        <w:t>: a 1D array of class IDs of the instance masks.</w:t>
+        <w:ind w:left="576"/>
+      </w:pPr>
+      <w:r>
+        <w:t xml:space="preserve">    """</w:t>
+      </w:r>
+    </w:p>
+    <w:p>
+      <w:pPr>
+        <w:pStyle w:val="NoSpacing"/>
+        <w:rPr>
+          <w:rStyle w:val="Emphasis"/>
+        </w:rPr>
+      </w:pPr>
+      <w:r>
+        <w:rPr>
+          <w:rStyle w:val="Emphasis"/>
+        </w:rPr>
+        <w:t>Deeper insight:</w:t>
+      </w:r>
+    </w:p>
+    <w:p>
+      <w:pPr>
+        <w:pStyle w:val="NoSpacing"/>
+      </w:pPr>
+      <w:r>
+        <w:t xml:space="preserve">Using the assumption that for a </w:t>
+      </w:r>
+      <w:r>
+        <w:t xml:space="preserve">patch, </w:t>
+      </w:r>
+      <w:r>
+        <w:t>cancer cells</w:t>
+      </w:r>
+      <w:r>
+        <w:t xml:space="preserve"> have</w:t>
+      </w:r>
+      <w:r>
+        <w:t xml:space="preserve"> the sa</w:t>
+      </w:r>
+      <w:r>
+        <w:t xml:space="preserve">me mean area, </w:t>
+      </w:r>
+      <w:r>
+        <w:t>we could find out the ratio of pd-l1 positive to negative, by counting the number of pixels in each segment and use simple ratio formula:</w:t>
+      </w:r>
+    </w:p>
+    <w:p>
+      <w:pPr>
+        <w:pStyle w:val="NoSpacing"/>
+      </w:pPr>
+    </w:p>
+    <w:p>
+      <w:pPr>
+        <w:pStyle w:val="NoSpacing"/>
+      </w:pPr>
+      <m:oMathPara>
+        <m:oMath>
+          <m:r>
+            <w:rPr>
+              <w:rFonts w:ascii="Cambria Math" w:hAnsi="Cambria Math"/>
+            </w:rPr>
+            <m:t>score=</m:t>
+          </m:r>
+          <m:f>
+            <m:fPr>
+              <m:ctrlPr>
+                <w:rPr>
+                  <w:rFonts w:ascii="Cambria Math" w:hAnsi="Cambria Math"/>
+                  <w:i/>
+                </w:rPr>
+              </m:ctrlPr>
+            </m:fPr>
+            <m:num>
+              <m:r>
+                <w:rPr>
+                  <w:rFonts w:ascii="Cambria Math" w:hAnsi="Cambria Math"/>
+                </w:rPr>
+                <m:t>num pdl</m:t>
+              </m:r>
+              <m:sSub>
+                <m:sSubPr>
+                  <m:ctrlPr>
+                    <w:rPr>
+                      <w:rFonts w:ascii="Cambria Math" w:hAnsi="Cambria Math"/>
+                      <w:i/>
+                    </w:rPr>
+                  </m:ctrlPr>
+                </m:sSubPr>
+                <m:e>
+                  <m:r>
+                    <w:rPr>
+                      <w:rFonts w:ascii="Cambria Math" w:hAnsi="Cambria Math"/>
+                    </w:rPr>
+                    <m:t>1</m:t>
+                  </m:r>
+                </m:e>
+                <m:sub>
+                  <m:r>
+                    <w:rPr>
+                      <w:rFonts w:ascii="Cambria Math" w:hAnsi="Cambria Math"/>
+                    </w:rPr>
+                    <m:t>+</m:t>
+                  </m:r>
+                </m:sub>
+              </m:sSub>
+            </m:num>
+            <m:den>
+              <m:r>
+                <w:rPr>
+                  <w:rFonts w:ascii="Cambria Math" w:hAnsi="Cambria Math"/>
+                </w:rPr>
+                <m:t>num pd</m:t>
+              </m:r>
+              <m:sSub>
+                <m:sSubPr>
+                  <m:ctrlPr>
+                    <w:rPr>
+                      <w:rFonts w:ascii="Cambria Math" w:hAnsi="Cambria Math"/>
+                      <w:i/>
+                    </w:rPr>
+                  </m:ctrlPr>
+                </m:sSubPr>
+                <m:e>
+                  <m:r>
+                    <w:rPr>
+                      <w:rFonts w:ascii="Cambria Math" w:hAnsi="Cambria Math"/>
+                    </w:rPr>
+                    <m:t>l</m:t>
+                  </m:r>
+                </m:e>
+                <m:sub>
+                  <m:r>
+                    <w:rPr>
+                      <w:rFonts w:ascii="Cambria Math" w:hAnsi="Cambria Math"/>
+                    </w:rPr>
+                    <m:t>+</m:t>
+                  </m:r>
+                </m:sub>
+              </m:sSub>
+              <m:r>
+                <w:rPr>
+                  <w:rFonts w:ascii="Cambria Math" w:hAnsi="Cambria Math"/>
+                </w:rPr>
+                <m:t>+num pdl</m:t>
+              </m:r>
+              <m:sSub>
+                <m:sSubPr>
+                  <m:ctrlPr>
+                    <w:rPr>
+                      <w:rFonts w:ascii="Cambria Math" w:hAnsi="Cambria Math"/>
+                      <w:i/>
+                    </w:rPr>
+                  </m:ctrlPr>
+                </m:sSubPr>
+                <m:e>
+                  <m:r>
+                    <w:rPr>
+                      <w:rFonts w:ascii="Cambria Math" w:hAnsi="Cambria Math"/>
+                    </w:rPr>
+                    <m:t>1</m:t>
+                  </m:r>
+                </m:e>
+                <m:sub>
+                  <m:r>
+                    <w:rPr>
+                      <w:rFonts w:ascii="Cambria Math" w:hAnsi="Cambria Math"/>
+                    </w:rPr>
+                    <m:t>-</m:t>
+                  </m:r>
+                </m:sub>
+              </m:sSub>
+            </m:den>
+          </m:f>
+        </m:oMath>
+      </m:oMathPara>
+    </w:p>
+    <w:p/>
+    <w:p>
+      <w:pPr>
+        <w:pStyle w:val="Heading2"/>
+        <w:rPr>
+          <w:rFonts w:eastAsiaTheme="minorEastAsia"/>
+        </w:rPr>
+      </w:pPr>
+    </w:p>
+    <w:p>
+      <w:pPr>
+        <w:pStyle w:val="Heading2"/>
+        <w:rPr>
+          <w:rFonts w:eastAsiaTheme="minorEastAsia"/>
+        </w:rPr>
+      </w:pPr>
+      <w:bookmarkStart w:id="10" w:name="_Toc49416672"/>
+      <w:proofErr w:type="spellStart"/>
+      <w:r>
+        <w:rPr>
+          <w:rFonts w:eastAsiaTheme="minorEastAsia"/>
+        </w:rPr>
+        <w:t>get_IoU_from_matches</w:t>
+      </w:r>
+      <w:bookmarkEnd w:id="10"/>
+      <w:proofErr w:type="spellEnd"/>
+    </w:p>
+    <w:p>
+      <w:pPr>
+        <w:pStyle w:val="NoSpacing"/>
+        <w:rPr>
+          <w:rStyle w:val="Emphasis"/>
+        </w:rPr>
+      </w:pPr>
+      <w:r>
+        <w:rPr>
+          <w:rStyle w:val="Emphasis"/>
+        </w:rPr>
+        <w:t>Location:</w:t>
+      </w:r>
+    </w:p>
+    <w:p>
+      <w:pPr>
+        <w:pStyle w:val="NoSpacing"/>
+      </w:pPr>
+      <w:proofErr w:type="spellStart"/>
+      <w:r>
+        <w:t>algo</w:t>
+      </w:r>
+      <w:proofErr w:type="spellEnd"/>
+      <w:r>
+        <w:t>\</w:t>
+      </w:r>
+      <w:proofErr w:type="spellStart"/>
+      <w:r>
+        <w:t>mrcnn</w:t>
+      </w:r>
+      <w:proofErr w:type="spellEnd"/>
+      <w:r>
+        <w:t>\visualise_pdl1</w:t>
+      </w:r>
+    </w:p>
+    <w:p>
+      <w:pPr>
+        <w:pStyle w:val="NoSpacing"/>
+      </w:pPr>
+      <w:r>
+        <w:rPr>
+          <w:rStyle w:val="Emphasis"/>
+        </w:rPr>
+        <w:t>Documentation</w:t>
+      </w:r>
+      <w:r>
+        <w:t>:</w:t>
       </w:r>
     </w:p>
     <w:p>
       <w:pPr>
         <w:pStyle w:val="Quote"/>
-        <w:ind w:left="0" w:firstLine="720"/>
-      </w:pPr>
-      <w:r>
-        <w:t>"""</w:t>
-      </w:r>
-    </w:p>
-    <w:p>
-      <w:pPr>
-        <w:pStyle w:val="Heading3"/>
-      </w:pPr>
-      <w:bookmarkStart w:id="12" w:name="_Toc49089136"/>
-      <w:r>
+      </w:pPr>
+      <w:r>
+        <w:t xml:space="preserve">    """</w:t>
+      </w:r>
+    </w:p>
+    <w:p>
+      <w:pPr>
+        <w:pStyle w:val="Quote"/>
+      </w:pPr>
+      <w:r>
+        <w:t xml:space="preserve">    if given an image, </w:t>
+      </w:r>
+      <w:proofErr w:type="spellStart"/>
+      <w:r>
+        <w:t>claculate</w:t>
+      </w:r>
+      <w:proofErr w:type="spellEnd"/>
+      <w:r>
+        <w:t xml:space="preserve"> the IoU of the segments in the image</w:t>
+      </w:r>
+    </w:p>
+    <w:p>
+      <w:pPr>
+        <w:pStyle w:val="Quote"/>
+      </w:pPr>
+      <w:r>
+        <w:t xml:space="preserve">    </w:t>
+      </w:r>
+      <w:proofErr w:type="gramStart"/>
+      <w:r>
+        <w:t>:</w:t>
+      </w:r>
+      <w:proofErr w:type="spellStart"/>
+      <w:r>
+        <w:t>param</w:t>
+      </w:r>
+      <w:proofErr w:type="spellEnd"/>
+      <w:proofErr w:type="gramEnd"/>
+      <w:r>
+        <w:t xml:space="preserve"> match_pred2gt: maps index of predicted segment to index of ground truth segment</w:t>
+      </w:r>
+    </w:p>
+    <w:p>
+      <w:pPr>
+        <w:pStyle w:val="Quote"/>
+      </w:pPr>
+      <w:r>
+        <w:t xml:space="preserve">    </w:t>
+      </w:r>
+      <w:proofErr w:type="gramStart"/>
+      <w:r>
+        <w:t>:</w:t>
+      </w:r>
+      <w:proofErr w:type="spellStart"/>
+      <w:r>
+        <w:t>param</w:t>
+      </w:r>
+      <w:proofErr w:type="spellEnd"/>
+      <w:proofErr w:type="gramEnd"/>
+      <w:r>
+        <w:t xml:space="preserve"> </w:t>
+      </w:r>
+      <w:proofErr w:type="spellStart"/>
+      <w:r>
+        <w:t>matched_classes</w:t>
+      </w:r>
+      <w:proofErr w:type="spellEnd"/>
+      <w:r>
+        <w:t>: maps index of predicted segment to class number</w:t>
+      </w:r>
+    </w:p>
+    <w:p>
+      <w:pPr>
+        <w:pStyle w:val="Quote"/>
+      </w:pPr>
+      <w:r>
+        <w:t xml:space="preserve">    </w:t>
+      </w:r>
+      <w:proofErr w:type="gramStart"/>
+      <w:r>
+        <w:t>:</w:t>
+      </w:r>
+      <w:proofErr w:type="spellStart"/>
+      <w:r>
+        <w:t>param</w:t>
+      </w:r>
+      <w:proofErr w:type="spellEnd"/>
+      <w:proofErr w:type="gramEnd"/>
+      <w:r>
+        <w:t xml:space="preserve"> </w:t>
+      </w:r>
+      <w:proofErr w:type="spellStart"/>
+      <w:r>
+        <w:t>ovelaps</w:t>
+      </w:r>
+      <w:proofErr w:type="spellEnd"/>
+      <w:r>
+        <w:t xml:space="preserve">: maps [predicted segment index, </w:t>
+      </w:r>
+      <w:proofErr w:type="spellStart"/>
+      <w:r>
+        <w:t>gt</w:t>
+      </w:r>
+      <w:proofErr w:type="spellEnd"/>
+      <w:r>
+        <w:t xml:space="preserve"> segment index] to the IoU value of the segments</w:t>
+      </w:r>
+    </w:p>
+    <w:p>
+      <w:pPr>
+        <w:pStyle w:val="Quote"/>
+      </w:pPr>
+      <w:r>
+        <w:t xml:space="preserve">    </w:t>
+      </w:r>
+      <w:proofErr w:type="gramStart"/>
+      <w:r>
+        <w:t>:return</w:t>
+      </w:r>
+      <w:proofErr w:type="gramEnd"/>
+      <w:r>
+        <w:t>:</w:t>
+      </w:r>
+    </w:p>
+    <w:p>
+      <w:pPr>
+        <w:pStyle w:val="Quote"/>
+      </w:pPr>
+      <w:r>
+        <w:t xml:space="preserve">        1. </w:t>
+      </w:r>
+      <w:proofErr w:type="spellStart"/>
+      <w:r>
+        <w:t>IoUs</w:t>
+      </w:r>
+      <w:proofErr w:type="spellEnd"/>
+      <w:r>
+        <w:t xml:space="preserve"> - IoU for all segments</w:t>
+      </w:r>
+    </w:p>
+    <w:p>
+      <w:pPr>
+        <w:pStyle w:val="Quote"/>
+      </w:pPr>
+      <w:r>
+        <w:t xml:space="preserve">        2. </w:t>
+      </w:r>
+      <w:proofErr w:type="spellStart"/>
+      <w:r>
+        <w:t>IoUs_classes</w:t>
+      </w:r>
+      <w:proofErr w:type="spellEnd"/>
+      <w:r>
+        <w:t xml:space="preserve"> - mean IoU per class</w:t>
+      </w:r>
+    </w:p>
+    <w:p>
+      <w:pPr>
+        <w:pStyle w:val="Quote"/>
+      </w:pPr>
+      <w:r>
+        <w:t xml:space="preserve">    """</w:t>
+      </w:r>
+    </w:p>
+    <w:p>
+      <w:pPr>
+        <w:pStyle w:val="NoSpacing"/>
+        <w:rPr>
+          <w:rStyle w:val="Emphasis"/>
+        </w:rPr>
+      </w:pPr>
+      <w:r>
+        <w:rPr>
+          <w:rStyle w:val="Emphasis"/>
+        </w:rPr>
         <w:t>Deeper insight:</w:t>
       </w:r>
-      <w:bookmarkEnd w:id="12"/>
     </w:p>
     <w:p>
       <w:pPr>
         <w:pStyle w:val="NoSpacing"/>
       </w:pPr>
       <w:r>
-        <w:t>Generates the masks for the ground truth data, using the assumption that</w:t>
-      </w:r>
-      <w:r>
-        <w:t xml:space="preserve"> the class ids</w:t>
+        <w:t xml:space="preserve">This function returns 2 ways to compute the mean IoU. The first way, IoU is computed per slide, hence we get 4 IoU results for each class </w:t>
+      </w:r>
+      <w:r>
+        <w:t>and then</w:t>
       </w:r>
       <w:r>
         <w:t xml:space="preserve"> </w:t>
       </w:r>
       <w:r>
-        <w:t>order sets</w:t>
-      </w:r>
-      <w:r>
-        <w:t xml:space="preserve"> the class</w:t>
-      </w:r>
-      <w:r>
-        <w:t>es</w:t>
-      </w:r>
-      <w:r>
-        <w:t xml:space="preserve"> priority</w:t>
-      </w:r>
-      <w:r>
-        <w:t xml:space="preserve"> in descending order, the higher the class id, the higher the priority.</w:t>
-      </w:r>
-      <w:r>
-        <w:t xml:space="preserve"> </w:t>
+        <w:t>calculate the mean over all the segments. The second way to calculate the mean IoU, we first sum the IoU from all the segments (without taking into account the images that they came from) then we divide by the number of elements we summed.</w:t>
       </w:r>
     </w:p>
     <w:p>
       <w:pPr>
         <w:pStyle w:val="NoSpacing"/>
       </w:pPr>
-      <w:r>
-        <w:t>For each annotation in the image creates Boolean image, and assign true to pixels in the polygon borders.</w:t>
-      </w:r>
-    </w:p>
-    <w:p>
-      <w:pPr>
-        <w:pStyle w:val="NoSpacing"/>
-      </w:pPr>
-      <w:r>
-        <w:t xml:space="preserve">In order to remove intersections between the masks, </w:t>
-      </w:r>
-      <w:r>
-        <w:t>and</w:t>
-      </w:r>
-      <w:r>
-        <w:t xml:space="preserve"> insure the model ground truth is deterministic, we followed the next algorithm. Combine all the masks from the same class to one image using logical or pixel-wise. </w:t>
-      </w:r>
-    </w:p>
-    <w:p>
-      <w:pPr>
-        <w:pStyle w:val="NoSpacing"/>
-      </w:pPr>
-      <w:r>
-        <w:t>For each mask use bitwise and to remove intersections with the combined images of classes with higher priority.</w:t>
-      </w:r>
-    </w:p>
-    <w:p>
-      <w:pPr>
-        <w:pStyle w:val="NoSpacing"/>
-      </w:pPr>
-      <w:r>
-        <w:t>The last part of the algorithm is to remove all the ‘other’ segments, because the network reads no class label pixels as background pixels. ‘other’ class meant letting</w:t>
-      </w:r>
-      <w:r>
-        <w:t xml:space="preserve"> the person that segments the data more flexibility, we added to the classes class other </w:t>
-      </w:r>
-      <w:r>
-        <w:t>that in fact is exactly as background, but gave it the highest priority. That way, the person that make the segmentation labor, can segment large areas, and using the ‘other’ label it can define regions in the large segment that are background.</w:t>
-      </w:r>
-    </w:p>
-    <w:p>
-      <w:pPr>
-        <w:pStyle w:val="NoSpacing"/>
-      </w:pPr>
-    </w:p>
-    <w:p>
-      <w:pPr>
-        <w:pStyle w:val="Heading2"/>
-      </w:pPr>
-      <w:bookmarkStart w:id="13" w:name="_GoBack"/>
-      <w:bookmarkEnd w:id="13"/>
     </w:p>
     <w:sectPr>
       <w:pgSz w:w="12240" w:h="15840"/>
@@ -1197,15 +1774,15 @@
   <w:docDefaults>
     <w:rPrDefault>
       <w:rPr>
-        <w:rFonts w:asciiTheme="minorHAnsi" w:eastAsiaTheme="minorHAnsi" w:hAnsiTheme="minorHAnsi" w:cstheme="minorBidi"/>
-        <w:sz w:val="22"/>
-        <w:szCs w:val="22"/>
+        <w:rFonts w:asciiTheme="minorHAnsi" w:eastAsiaTheme="minorEastAsia" w:hAnsiTheme="minorHAnsi" w:cstheme="minorBidi"/>
+        <w:sz w:val="21"/>
+        <w:szCs w:val="21"/>
         <w:lang w:val="en-US" w:eastAsia="en-US" w:bidi="he-IL"/>
       </w:rPr>
     </w:rPrDefault>
     <w:pPrDefault>
       <w:pPr>
-        <w:spacing w:after="160" w:line="259" w:lineRule="auto"/>
+        <w:spacing w:after="200" w:line="288" w:lineRule="auto"/>
       </w:pPr>
     </w:pPrDefault>
   </w:docDefaults>
@@ -1585,6 +2162,7 @@
   <w:style w:type="paragraph" w:default="1" w:styleId="Normal">
     <w:name w:val="Normal"/>
     <w:qFormat/>
+    <w:rsid w:val="00455E11"/>
   </w:style>
   <w:style w:type="paragraph" w:styleId="Heading1">
     <w:name w:val="heading 1"/>
@@ -1593,18 +2171,18 @@
     <w:link w:val="Heading1Char"/>
     <w:uiPriority w:val="9"/>
     <w:qFormat/>
-    <w:rsid w:val="00D12719"/>
+    <w:rsid w:val="00455E11"/>
     <w:pPr>
       <w:keepNext/>
       <w:keepLines/>
-      <w:spacing w:before="240" w:after="0"/>
+      <w:spacing w:before="360" w:after="40" w:line="240" w:lineRule="auto"/>
       <w:outlineLvl w:val="0"/>
     </w:pPr>
     <w:rPr>
       <w:rFonts w:asciiTheme="majorHAnsi" w:eastAsiaTheme="majorEastAsia" w:hAnsiTheme="majorHAnsi" w:cstheme="majorBidi"/>
-      <w:color w:val="2E74B5" w:themeColor="accent1" w:themeShade="BF"/>
-      <w:sz w:val="32"/>
-      <w:szCs w:val="32"/>
+      <w:color w:val="F73B08" w:themeColor="accent6" w:themeShade="BF"/>
+      <w:sz w:val="40"/>
+      <w:szCs w:val="40"/>
     </w:rPr>
   </w:style>
   <w:style w:type="paragraph" w:styleId="Heading2">
@@ -1615,36 +2193,184 @@
     <w:uiPriority w:val="9"/>
     <w:unhideWhenUsed/>
     <w:qFormat/>
-    <w:rsid w:val="00D12719"/>
+    <w:rsid w:val="00455E11"/>
     <w:pPr>
       <w:keepNext/>
       <w:keepLines/>
-      <w:spacing w:before="40" w:after="0"/>
+      <w:spacing w:before="80" w:after="0" w:line="240" w:lineRule="auto"/>
       <w:outlineLvl w:val="1"/>
     </w:pPr>
     <w:rPr>
       <w:rFonts w:asciiTheme="majorHAnsi" w:eastAsiaTheme="majorEastAsia" w:hAnsiTheme="majorHAnsi" w:cstheme="majorBidi"/>
-      <w:color w:val="2E74B5" w:themeColor="accent1" w:themeShade="BF"/>
-      <w:sz w:val="26"/>
-      <w:szCs w:val="26"/>
+      <w:color w:val="F73B08" w:themeColor="accent6" w:themeShade="BF"/>
+      <w:sz w:val="28"/>
+      <w:szCs w:val="28"/>
     </w:rPr>
   </w:style>
   <w:style w:type="paragraph" w:styleId="Heading3">
     <w:name w:val="heading 3"/>
-    <w:basedOn w:val="NoSpacing"/>
+    <w:basedOn w:val="Normal"/>
     <w:next w:val="Normal"/>
     <w:link w:val="Heading3Char"/>
     <w:uiPriority w:val="9"/>
     <w:unhideWhenUsed/>
     <w:qFormat/>
-    <w:rsid w:val="00D12719"/>
+    <w:rsid w:val="00455E11"/>
     <w:pPr>
+      <w:keepNext/>
+      <w:keepLines/>
+      <w:spacing w:before="80" w:after="0" w:line="240" w:lineRule="auto"/>
       <w:outlineLvl w:val="2"/>
     </w:pPr>
     <w:rPr>
+      <w:rFonts w:asciiTheme="majorHAnsi" w:eastAsiaTheme="majorEastAsia" w:hAnsiTheme="majorHAnsi" w:cstheme="majorBidi"/>
+      <w:color w:val="F73B08" w:themeColor="accent6" w:themeShade="BF"/>
+      <w:sz w:val="24"/>
+      <w:szCs w:val="24"/>
+    </w:rPr>
+  </w:style>
+  <w:style w:type="paragraph" w:styleId="Heading4">
+    <w:name w:val="heading 4"/>
+    <w:basedOn w:val="Normal"/>
+    <w:next w:val="Normal"/>
+    <w:link w:val="Heading4Char"/>
+    <w:uiPriority w:val="9"/>
+    <w:semiHidden/>
+    <w:unhideWhenUsed/>
+    <w:qFormat/>
+    <w:rsid w:val="00455E11"/>
+    <w:pPr>
+      <w:keepNext/>
+      <w:keepLines/>
+      <w:spacing w:before="80" w:after="0"/>
+      <w:outlineLvl w:val="3"/>
+    </w:pPr>
+    <w:rPr>
+      <w:rFonts w:asciiTheme="majorHAnsi" w:eastAsiaTheme="majorEastAsia" w:hAnsiTheme="majorHAnsi" w:cstheme="majorBidi"/>
+      <w:color w:val="FA7E5C" w:themeColor="accent6"/>
+      <w:sz w:val="22"/>
+      <w:szCs w:val="22"/>
+    </w:rPr>
+  </w:style>
+  <w:style w:type="paragraph" w:styleId="Heading5">
+    <w:name w:val="heading 5"/>
+    <w:basedOn w:val="Normal"/>
+    <w:next w:val="Normal"/>
+    <w:link w:val="Heading5Char"/>
+    <w:uiPriority w:val="9"/>
+    <w:semiHidden/>
+    <w:unhideWhenUsed/>
+    <w:qFormat/>
+    <w:rsid w:val="00455E11"/>
+    <w:pPr>
+      <w:keepNext/>
+      <w:keepLines/>
+      <w:spacing w:before="40" w:after="0"/>
+      <w:outlineLvl w:val="4"/>
+    </w:pPr>
+    <w:rPr>
+      <w:rFonts w:asciiTheme="majorHAnsi" w:eastAsiaTheme="majorEastAsia" w:hAnsiTheme="majorHAnsi" w:cstheme="majorBidi"/>
+      <w:i/>
+      <w:iCs/>
+      <w:color w:val="FA7E5C" w:themeColor="accent6"/>
+      <w:sz w:val="22"/>
+      <w:szCs w:val="22"/>
+    </w:rPr>
+  </w:style>
+  <w:style w:type="paragraph" w:styleId="Heading6">
+    <w:name w:val="heading 6"/>
+    <w:basedOn w:val="Normal"/>
+    <w:next w:val="Normal"/>
+    <w:link w:val="Heading6Char"/>
+    <w:uiPriority w:val="9"/>
+    <w:semiHidden/>
+    <w:unhideWhenUsed/>
+    <w:qFormat/>
+    <w:rsid w:val="00455E11"/>
+    <w:pPr>
+      <w:keepNext/>
+      <w:keepLines/>
+      <w:spacing w:before="40" w:after="0"/>
+      <w:outlineLvl w:val="5"/>
+    </w:pPr>
+    <w:rPr>
+      <w:rFonts w:asciiTheme="majorHAnsi" w:eastAsiaTheme="majorEastAsia" w:hAnsiTheme="majorHAnsi" w:cstheme="majorBidi"/>
+      <w:color w:val="FA7E5C" w:themeColor="accent6"/>
+    </w:rPr>
+  </w:style>
+  <w:style w:type="paragraph" w:styleId="Heading7">
+    <w:name w:val="heading 7"/>
+    <w:basedOn w:val="Normal"/>
+    <w:next w:val="Normal"/>
+    <w:link w:val="Heading7Char"/>
+    <w:uiPriority w:val="9"/>
+    <w:semiHidden/>
+    <w:unhideWhenUsed/>
+    <w:qFormat/>
+    <w:rsid w:val="00455E11"/>
+    <w:pPr>
+      <w:keepNext/>
+      <w:keepLines/>
+      <w:spacing w:before="40" w:after="0"/>
+      <w:outlineLvl w:val="6"/>
+    </w:pPr>
+    <w:rPr>
+      <w:rFonts w:asciiTheme="majorHAnsi" w:eastAsiaTheme="majorEastAsia" w:hAnsiTheme="majorHAnsi" w:cstheme="majorBidi"/>
       <w:b/>
       <w:bCs/>
-      <w:u w:val="single"/>
+      <w:color w:val="FA7E5C" w:themeColor="accent6"/>
+    </w:rPr>
+  </w:style>
+  <w:style w:type="paragraph" w:styleId="Heading8">
+    <w:name w:val="heading 8"/>
+    <w:basedOn w:val="Normal"/>
+    <w:next w:val="Normal"/>
+    <w:link w:val="Heading8Char"/>
+    <w:uiPriority w:val="9"/>
+    <w:semiHidden/>
+    <w:unhideWhenUsed/>
+    <w:qFormat/>
+    <w:rsid w:val="00455E11"/>
+    <w:pPr>
+      <w:keepNext/>
+      <w:keepLines/>
+      <w:spacing w:before="40" w:after="0"/>
+      <w:outlineLvl w:val="7"/>
+    </w:pPr>
+    <w:rPr>
+      <w:rFonts w:asciiTheme="majorHAnsi" w:eastAsiaTheme="majorEastAsia" w:hAnsiTheme="majorHAnsi" w:cstheme="majorBidi"/>
+      <w:b/>
+      <w:bCs/>
+      <w:i/>
+      <w:iCs/>
+      <w:color w:val="FA7E5C" w:themeColor="accent6"/>
+      <w:sz w:val="20"/>
+      <w:szCs w:val="20"/>
+    </w:rPr>
+  </w:style>
+  <w:style w:type="paragraph" w:styleId="Heading9">
+    <w:name w:val="heading 9"/>
+    <w:basedOn w:val="Normal"/>
+    <w:next w:val="Normal"/>
+    <w:link w:val="Heading9Char"/>
+    <w:uiPriority w:val="9"/>
+    <w:semiHidden/>
+    <w:unhideWhenUsed/>
+    <w:qFormat/>
+    <w:rsid w:val="00455E11"/>
+    <w:pPr>
+      <w:keepNext/>
+      <w:keepLines/>
+      <w:spacing w:before="40" w:after="0"/>
+      <w:outlineLvl w:val="8"/>
+    </w:pPr>
+    <w:rPr>
+      <w:rFonts w:asciiTheme="majorHAnsi" w:eastAsiaTheme="majorEastAsia" w:hAnsiTheme="majorHAnsi" w:cstheme="majorBidi"/>
+      <w:i/>
+      <w:iCs/>
+      <w:color w:val="FA7E5C" w:themeColor="accent6"/>
+      <w:sz w:val="20"/>
+      <w:szCs w:val="20"/>
     </w:rPr>
   </w:style>
   <w:style w:type="character" w:default="1" w:styleId="DefaultParagraphFont">
@@ -1679,12 +2405,12 @@
     <w:basedOn w:val="DefaultParagraphFont"/>
     <w:link w:val="Heading1"/>
     <w:uiPriority w:val="9"/>
-    <w:rsid w:val="00D12719"/>
+    <w:rsid w:val="00455E11"/>
     <w:rPr>
       <w:rFonts w:asciiTheme="majorHAnsi" w:eastAsiaTheme="majorEastAsia" w:hAnsiTheme="majorHAnsi" w:cstheme="majorBidi"/>
-      <w:color w:val="2E74B5" w:themeColor="accent1" w:themeShade="BF"/>
-      <w:sz w:val="32"/>
-      <w:szCs w:val="32"/>
+      <w:color w:val="F73B08" w:themeColor="accent6" w:themeShade="BF"/>
+      <w:sz w:val="40"/>
+      <w:szCs w:val="40"/>
     </w:rPr>
   </w:style>
   <w:style w:type="character" w:customStyle="1" w:styleId="Heading2Char">
@@ -1692,19 +2418,19 @@
     <w:basedOn w:val="DefaultParagraphFont"/>
     <w:link w:val="Heading2"/>
     <w:uiPriority w:val="9"/>
-    <w:rsid w:val="00D12719"/>
+    <w:rsid w:val="00455E11"/>
     <w:rPr>
       <w:rFonts w:asciiTheme="majorHAnsi" w:eastAsiaTheme="majorEastAsia" w:hAnsiTheme="majorHAnsi" w:cstheme="majorBidi"/>
-      <w:color w:val="2E74B5" w:themeColor="accent1" w:themeShade="BF"/>
-      <w:sz w:val="26"/>
-      <w:szCs w:val="26"/>
+      <w:color w:val="F73B08" w:themeColor="accent6" w:themeShade="BF"/>
+      <w:sz w:val="28"/>
+      <w:szCs w:val="28"/>
     </w:rPr>
   </w:style>
   <w:style w:type="paragraph" w:styleId="NoSpacing">
     <w:name w:val="No Spacing"/>
     <w:uiPriority w:val="1"/>
     <w:qFormat/>
-    <w:rsid w:val="00D12719"/>
+    <w:rsid w:val="00455E11"/>
     <w:pPr>
       <w:spacing w:after="0" w:line="240" w:lineRule="auto"/>
     </w:pPr>
@@ -1716,15 +2442,16 @@
     <w:link w:val="QuoteChar"/>
     <w:uiPriority w:val="29"/>
     <w:qFormat/>
-    <w:rsid w:val="00D12719"/>
+    <w:rsid w:val="00455E11"/>
     <w:pPr>
-      <w:spacing w:after="0" w:line="276" w:lineRule="auto"/>
-      <w:ind w:left="864" w:right="864"/>
+      <w:spacing w:before="160"/>
+      <w:ind w:left="720" w:right="720"/>
+      <w:jc w:val="center"/>
     </w:pPr>
     <w:rPr>
       <w:i/>
       <w:iCs/>
-      <w:color w:val="404040" w:themeColor="text1" w:themeTint="BF"/>
+      <w:color w:val="262626" w:themeColor="text1" w:themeTint="D9"/>
     </w:rPr>
   </w:style>
   <w:style w:type="character" w:customStyle="1" w:styleId="QuoteChar">
@@ -1732,11 +2459,11 @@
     <w:basedOn w:val="DefaultParagraphFont"/>
     <w:link w:val="Quote"/>
     <w:uiPriority w:val="29"/>
-    <w:rsid w:val="00D12719"/>
+    <w:rsid w:val="00455E11"/>
     <w:rPr>
       <w:i/>
       <w:iCs/>
-      <w:color w:val="404040" w:themeColor="text1" w:themeTint="BF"/>
+      <w:color w:val="262626" w:themeColor="text1" w:themeTint="D9"/>
     </w:rPr>
   </w:style>
   <w:style w:type="character" w:customStyle="1" w:styleId="Heading3Char">
@@ -1744,11 +2471,12 @@
     <w:basedOn w:val="DefaultParagraphFont"/>
     <w:link w:val="Heading3"/>
     <w:uiPriority w:val="9"/>
-    <w:rsid w:val="00D12719"/>
-    <w:rPr>
-      <w:b/>
-      <w:bCs/>
-      <w:u w:val="single"/>
+    <w:rsid w:val="00455E11"/>
+    <w:rPr>
+      <w:rFonts w:asciiTheme="majorHAnsi" w:eastAsiaTheme="majorEastAsia" w:hAnsiTheme="majorHAnsi" w:cstheme="majorBidi"/>
+      <w:color w:val="F73B08" w:themeColor="accent6" w:themeShade="BF"/>
+      <w:sz w:val="24"/>
+      <w:szCs w:val="24"/>
     </w:rPr>
   </w:style>
   <w:style w:type="paragraph" w:styleId="TOCHeading">
@@ -1758,13 +2486,10 @@
     <w:uiPriority w:val="39"/>
     <w:unhideWhenUsed/>
     <w:qFormat/>
-    <w:rsid w:val="006667BB"/>
+    <w:rsid w:val="00455E11"/>
     <w:pPr>
       <w:outlineLvl w:val="9"/>
     </w:pPr>
-    <w:rPr>
-      <w:lang w:bidi="ar-SA"/>
-    </w:rPr>
   </w:style>
   <w:style w:type="paragraph" w:styleId="TOC2">
     <w:name w:val="toc 2"/>
@@ -1779,7 +2504,7 @@
       <w:ind w:left="220"/>
     </w:pPr>
     <w:rPr>
-      <w:rFonts w:eastAsiaTheme="minorEastAsia" w:cs="Times New Roman"/>
+      <w:rFonts w:cs="Times New Roman"/>
       <w:lang w:bidi="ar-SA"/>
     </w:rPr>
   </w:style>
@@ -1795,7 +2520,7 @@
       <w:spacing w:after="100"/>
     </w:pPr>
     <w:rPr>
-      <w:rFonts w:eastAsiaTheme="minorEastAsia" w:cs="Times New Roman"/>
+      <w:rFonts w:cs="Times New Roman"/>
       <w:lang w:bidi="ar-SA"/>
     </w:rPr>
   </w:style>
@@ -1812,7 +2537,7 @@
       <w:ind w:left="440"/>
     </w:pPr>
     <w:rPr>
-      <w:rFonts w:eastAsiaTheme="minorEastAsia" w:cs="Times New Roman"/>
+      <w:rFonts w:cs="Times New Roman"/>
       <w:lang w:bidi="ar-SA"/>
     </w:rPr>
   </w:style>
@@ -1823,17 +2548,337 @@
     <w:unhideWhenUsed/>
     <w:rsid w:val="006667BB"/>
     <w:rPr>
-      <w:color w:val="0563C1" w:themeColor="hyperlink"/>
+      <w:color w:val="FFAE3E" w:themeColor="hyperlink"/>
       <w:u w:val="single"/>
     </w:rPr>
+  </w:style>
+  <w:style w:type="character" w:styleId="PlaceholderText">
+    <w:name w:val="Placeholder Text"/>
+    <w:basedOn w:val="DefaultParagraphFont"/>
+    <w:uiPriority w:val="99"/>
+    <w:semiHidden/>
+    <w:rsid w:val="00151589"/>
+    <w:rPr>
+      <w:color w:val="808080"/>
+    </w:rPr>
+  </w:style>
+  <w:style w:type="paragraph" w:styleId="Title">
+    <w:name w:val="Title"/>
+    <w:basedOn w:val="Normal"/>
+    <w:next w:val="Normal"/>
+    <w:link w:val="TitleChar"/>
+    <w:uiPriority w:val="10"/>
+    <w:qFormat/>
+    <w:rsid w:val="00455E11"/>
+    <w:pPr>
+      <w:spacing w:after="0" w:line="240" w:lineRule="auto"/>
+      <w:contextualSpacing/>
+    </w:pPr>
+    <w:rPr>
+      <w:rFonts w:asciiTheme="majorHAnsi" w:eastAsiaTheme="majorEastAsia" w:hAnsiTheme="majorHAnsi" w:cstheme="majorBidi"/>
+      <w:color w:val="262626" w:themeColor="text1" w:themeTint="D9"/>
+      <w:spacing w:val="-15"/>
+      <w:sz w:val="96"/>
+      <w:szCs w:val="96"/>
+    </w:rPr>
+  </w:style>
+  <w:style w:type="character" w:customStyle="1" w:styleId="TitleChar">
+    <w:name w:val="Title Char"/>
+    <w:basedOn w:val="DefaultParagraphFont"/>
+    <w:link w:val="Title"/>
+    <w:uiPriority w:val="10"/>
+    <w:rsid w:val="00455E11"/>
+    <w:rPr>
+      <w:rFonts w:asciiTheme="majorHAnsi" w:eastAsiaTheme="majorEastAsia" w:hAnsiTheme="majorHAnsi" w:cstheme="majorBidi"/>
+      <w:color w:val="262626" w:themeColor="text1" w:themeTint="D9"/>
+      <w:spacing w:val="-15"/>
+      <w:sz w:val="96"/>
+      <w:szCs w:val="96"/>
+    </w:rPr>
+  </w:style>
+  <w:style w:type="character" w:styleId="Strong">
+    <w:name w:val="Strong"/>
+    <w:basedOn w:val="DefaultParagraphFont"/>
+    <w:uiPriority w:val="22"/>
+    <w:qFormat/>
+    <w:rsid w:val="00455E11"/>
+    <w:rPr>
+      <w:b/>
+      <w:bCs/>
+    </w:rPr>
+  </w:style>
+  <w:style w:type="character" w:styleId="BookTitle">
+    <w:name w:val="Book Title"/>
+    <w:basedOn w:val="DefaultParagraphFont"/>
+    <w:uiPriority w:val="33"/>
+    <w:qFormat/>
+    <w:rsid w:val="00455E11"/>
+    <w:rPr>
+      <w:b/>
+      <w:bCs/>
+      <w:caps w:val="0"/>
+      <w:smallCaps/>
+      <w:spacing w:val="7"/>
+      <w:sz w:val="21"/>
+      <w:szCs w:val="21"/>
+    </w:rPr>
+  </w:style>
+  <w:style w:type="character" w:styleId="Emphasis">
+    <w:name w:val="Emphasis"/>
+    <w:basedOn w:val="DefaultParagraphFont"/>
+    <w:uiPriority w:val="20"/>
+    <w:qFormat/>
+    <w:rsid w:val="00455E11"/>
+    <w:rPr>
+      <w:i/>
+      <w:iCs/>
+      <w:color w:val="FA7E5C" w:themeColor="accent6"/>
+    </w:rPr>
+  </w:style>
+  <w:style w:type="character" w:customStyle="1" w:styleId="Heading4Char">
+    <w:name w:val="Heading 4 Char"/>
+    <w:basedOn w:val="DefaultParagraphFont"/>
+    <w:link w:val="Heading4"/>
+    <w:uiPriority w:val="9"/>
+    <w:semiHidden/>
+    <w:rsid w:val="00455E11"/>
+    <w:rPr>
+      <w:rFonts w:asciiTheme="majorHAnsi" w:eastAsiaTheme="majorEastAsia" w:hAnsiTheme="majorHAnsi" w:cstheme="majorBidi"/>
+      <w:color w:val="FA7E5C" w:themeColor="accent6"/>
+      <w:sz w:val="22"/>
+      <w:szCs w:val="22"/>
+    </w:rPr>
+  </w:style>
+  <w:style w:type="character" w:customStyle="1" w:styleId="Heading5Char">
+    <w:name w:val="Heading 5 Char"/>
+    <w:basedOn w:val="DefaultParagraphFont"/>
+    <w:link w:val="Heading5"/>
+    <w:uiPriority w:val="9"/>
+    <w:semiHidden/>
+    <w:rsid w:val="00455E11"/>
+    <w:rPr>
+      <w:rFonts w:asciiTheme="majorHAnsi" w:eastAsiaTheme="majorEastAsia" w:hAnsiTheme="majorHAnsi" w:cstheme="majorBidi"/>
+      <w:i/>
+      <w:iCs/>
+      <w:color w:val="FA7E5C" w:themeColor="accent6"/>
+      <w:sz w:val="22"/>
+      <w:szCs w:val="22"/>
+    </w:rPr>
+  </w:style>
+  <w:style w:type="character" w:customStyle="1" w:styleId="Heading6Char">
+    <w:name w:val="Heading 6 Char"/>
+    <w:basedOn w:val="DefaultParagraphFont"/>
+    <w:link w:val="Heading6"/>
+    <w:uiPriority w:val="9"/>
+    <w:semiHidden/>
+    <w:rsid w:val="00455E11"/>
+    <w:rPr>
+      <w:rFonts w:asciiTheme="majorHAnsi" w:eastAsiaTheme="majorEastAsia" w:hAnsiTheme="majorHAnsi" w:cstheme="majorBidi"/>
+      <w:color w:val="FA7E5C" w:themeColor="accent6"/>
+    </w:rPr>
+  </w:style>
+  <w:style w:type="character" w:customStyle="1" w:styleId="Heading7Char">
+    <w:name w:val="Heading 7 Char"/>
+    <w:basedOn w:val="DefaultParagraphFont"/>
+    <w:link w:val="Heading7"/>
+    <w:uiPriority w:val="9"/>
+    <w:semiHidden/>
+    <w:rsid w:val="00455E11"/>
+    <w:rPr>
+      <w:rFonts w:asciiTheme="majorHAnsi" w:eastAsiaTheme="majorEastAsia" w:hAnsiTheme="majorHAnsi" w:cstheme="majorBidi"/>
+      <w:b/>
+      <w:bCs/>
+      <w:color w:val="FA7E5C" w:themeColor="accent6"/>
+    </w:rPr>
+  </w:style>
+  <w:style w:type="character" w:customStyle="1" w:styleId="Heading8Char">
+    <w:name w:val="Heading 8 Char"/>
+    <w:basedOn w:val="DefaultParagraphFont"/>
+    <w:link w:val="Heading8"/>
+    <w:uiPriority w:val="9"/>
+    <w:semiHidden/>
+    <w:rsid w:val="00455E11"/>
+    <w:rPr>
+      <w:rFonts w:asciiTheme="majorHAnsi" w:eastAsiaTheme="majorEastAsia" w:hAnsiTheme="majorHAnsi" w:cstheme="majorBidi"/>
+      <w:b/>
+      <w:bCs/>
+      <w:i/>
+      <w:iCs/>
+      <w:color w:val="FA7E5C" w:themeColor="accent6"/>
+      <w:sz w:val="20"/>
+      <w:szCs w:val="20"/>
+    </w:rPr>
+  </w:style>
+  <w:style w:type="character" w:customStyle="1" w:styleId="Heading9Char">
+    <w:name w:val="Heading 9 Char"/>
+    <w:basedOn w:val="DefaultParagraphFont"/>
+    <w:link w:val="Heading9"/>
+    <w:uiPriority w:val="9"/>
+    <w:semiHidden/>
+    <w:rsid w:val="00455E11"/>
+    <w:rPr>
+      <w:rFonts w:asciiTheme="majorHAnsi" w:eastAsiaTheme="majorEastAsia" w:hAnsiTheme="majorHAnsi" w:cstheme="majorBidi"/>
+      <w:i/>
+      <w:iCs/>
+      <w:color w:val="FA7E5C" w:themeColor="accent6"/>
+      <w:sz w:val="20"/>
+      <w:szCs w:val="20"/>
+    </w:rPr>
+  </w:style>
+  <w:style w:type="paragraph" w:styleId="Caption">
+    <w:name w:val="caption"/>
+    <w:basedOn w:val="Normal"/>
+    <w:next w:val="Normal"/>
+    <w:uiPriority w:val="35"/>
+    <w:semiHidden/>
+    <w:unhideWhenUsed/>
+    <w:qFormat/>
+    <w:rsid w:val="00455E11"/>
+    <w:pPr>
+      <w:spacing w:line="240" w:lineRule="auto"/>
+    </w:pPr>
+    <w:rPr>
+      <w:b/>
+      <w:bCs/>
+      <w:smallCaps/>
+      <w:color w:val="595959" w:themeColor="text1" w:themeTint="A6"/>
+    </w:rPr>
+  </w:style>
+  <w:style w:type="paragraph" w:styleId="Subtitle">
+    <w:name w:val="Subtitle"/>
+    <w:basedOn w:val="Normal"/>
+    <w:next w:val="Normal"/>
+    <w:link w:val="SubtitleChar"/>
+    <w:uiPriority w:val="11"/>
+    <w:qFormat/>
+    <w:rsid w:val="00455E11"/>
+    <w:pPr>
+      <w:numPr>
+        <w:ilvl w:val="1"/>
+      </w:numPr>
+      <w:spacing w:line="240" w:lineRule="auto"/>
+    </w:pPr>
+    <w:rPr>
+      <w:rFonts w:asciiTheme="majorHAnsi" w:eastAsiaTheme="majorEastAsia" w:hAnsiTheme="majorHAnsi" w:cstheme="majorBidi"/>
+      <w:sz w:val="30"/>
+      <w:szCs w:val="30"/>
+    </w:rPr>
+  </w:style>
+  <w:style w:type="character" w:customStyle="1" w:styleId="SubtitleChar">
+    <w:name w:val="Subtitle Char"/>
+    <w:basedOn w:val="DefaultParagraphFont"/>
+    <w:link w:val="Subtitle"/>
+    <w:uiPriority w:val="11"/>
+    <w:rsid w:val="00455E11"/>
+    <w:rPr>
+      <w:rFonts w:asciiTheme="majorHAnsi" w:eastAsiaTheme="majorEastAsia" w:hAnsiTheme="majorHAnsi" w:cstheme="majorBidi"/>
+      <w:sz w:val="30"/>
+      <w:szCs w:val="30"/>
+    </w:rPr>
+  </w:style>
+  <w:style w:type="paragraph" w:styleId="IntenseQuote">
+    <w:name w:val="Intense Quote"/>
+    <w:basedOn w:val="Normal"/>
+    <w:next w:val="Normal"/>
+    <w:link w:val="IntenseQuoteChar"/>
+    <w:uiPriority w:val="30"/>
+    <w:qFormat/>
+    <w:rsid w:val="00455E11"/>
+    <w:pPr>
+      <w:spacing w:before="160" w:after="160" w:line="264" w:lineRule="auto"/>
+      <w:ind w:left="720" w:right="720"/>
+      <w:jc w:val="center"/>
+    </w:pPr>
+    <w:rPr>
+      <w:rFonts w:asciiTheme="majorHAnsi" w:eastAsiaTheme="majorEastAsia" w:hAnsiTheme="majorHAnsi" w:cstheme="majorBidi"/>
+      <w:i/>
+      <w:iCs/>
+      <w:color w:val="FA7E5C" w:themeColor="accent6"/>
+      <w:sz w:val="32"/>
+      <w:szCs w:val="32"/>
+    </w:rPr>
+  </w:style>
+  <w:style w:type="character" w:customStyle="1" w:styleId="IntenseQuoteChar">
+    <w:name w:val="Intense Quote Char"/>
+    <w:basedOn w:val="DefaultParagraphFont"/>
+    <w:link w:val="IntenseQuote"/>
+    <w:uiPriority w:val="30"/>
+    <w:rsid w:val="00455E11"/>
+    <w:rPr>
+      <w:rFonts w:asciiTheme="majorHAnsi" w:eastAsiaTheme="majorEastAsia" w:hAnsiTheme="majorHAnsi" w:cstheme="majorBidi"/>
+      <w:i/>
+      <w:iCs/>
+      <w:color w:val="FA7E5C" w:themeColor="accent6"/>
+      <w:sz w:val="32"/>
+      <w:szCs w:val="32"/>
+    </w:rPr>
+  </w:style>
+  <w:style w:type="character" w:styleId="SubtleEmphasis">
+    <w:name w:val="Subtle Emphasis"/>
+    <w:basedOn w:val="DefaultParagraphFont"/>
+    <w:uiPriority w:val="19"/>
+    <w:qFormat/>
+    <w:rsid w:val="00455E11"/>
+    <w:rPr>
+      <w:i/>
+      <w:iCs/>
+    </w:rPr>
+  </w:style>
+  <w:style w:type="character" w:styleId="IntenseEmphasis">
+    <w:name w:val="Intense Emphasis"/>
+    <w:basedOn w:val="DefaultParagraphFont"/>
+    <w:uiPriority w:val="21"/>
+    <w:qFormat/>
+    <w:rsid w:val="00455E11"/>
+    <w:rPr>
+      <w:b/>
+      <w:bCs/>
+      <w:i/>
+      <w:iCs/>
+    </w:rPr>
+  </w:style>
+  <w:style w:type="character" w:styleId="SubtleReference">
+    <w:name w:val="Subtle Reference"/>
+    <w:basedOn w:val="DefaultParagraphFont"/>
+    <w:uiPriority w:val="31"/>
+    <w:qFormat/>
+    <w:rsid w:val="00455E11"/>
+    <w:rPr>
+      <w:smallCaps/>
+      <w:color w:val="595959" w:themeColor="text1" w:themeTint="A6"/>
+    </w:rPr>
+  </w:style>
+  <w:style w:type="character" w:styleId="IntenseReference">
+    <w:name w:val="Intense Reference"/>
+    <w:basedOn w:val="DefaultParagraphFont"/>
+    <w:uiPriority w:val="32"/>
+    <w:qFormat/>
+    <w:rsid w:val="00455E11"/>
+    <w:rPr>
+      <w:b/>
+      <w:bCs/>
+      <w:smallCaps/>
+      <w:color w:val="FA7E5C" w:themeColor="accent6"/>
+    </w:rPr>
+  </w:style>
+  <w:style w:type="paragraph" w:styleId="ListParagraph">
+    <w:name w:val="List Paragraph"/>
+    <w:basedOn w:val="Normal"/>
+    <w:uiPriority w:val="34"/>
+    <w:qFormat/>
+    <w:rsid w:val="00455E11"/>
+    <w:pPr>
+      <w:ind w:left="720"/>
+      <w:contextualSpacing/>
+    </w:pPr>
   </w:style>
 </w:styles>
 </file>
 
 <file path=word/theme/theme1.xml><?xml version="1.0" encoding="utf-8"?>
-<a:theme xmlns:a="http://schemas.openxmlformats.org/drawingml/2006/main" name="Office Theme">
+<a:theme xmlns:a="http://schemas.openxmlformats.org/drawingml/2006/main" name="Berlin">
   <a:themeElements>
-    <a:clrScheme name="Office">
+    <a:clrScheme name="Berlin">
       <a:dk1>
         <a:sysClr val="windowText" lastClr="000000"/>
       </a:dk1>
@@ -1841,44 +2886,44 @@
         <a:sysClr val="window" lastClr="FFFFFF"/>
       </a:lt1>
       <a:dk2>
-        <a:srgbClr val="44546A"/>
+        <a:srgbClr val="9D360E"/>
       </a:dk2>
       <a:lt2>
         <a:srgbClr val="E7E6E6"/>
       </a:lt2>
       <a:accent1>
-        <a:srgbClr val="5B9BD5"/>
+        <a:srgbClr val="F09415"/>
       </a:accent1>
       <a:accent2>
-        <a:srgbClr val="ED7D31"/>
+        <a:srgbClr val="C1B56B"/>
       </a:accent2>
       <a:accent3>
-        <a:srgbClr val="A5A5A5"/>
+        <a:srgbClr val="4BAF73"/>
       </a:accent3>
       <a:accent4>
-        <a:srgbClr val="FFC000"/>
+        <a:srgbClr val="5AA6C0"/>
       </a:accent4>
       <a:accent5>
-        <a:srgbClr val="4472C4"/>
+        <a:srgbClr val="D17DF9"/>
       </a:accent5>
       <a:accent6>
-        <a:srgbClr val="70AD47"/>
+        <a:srgbClr val="FA7E5C"/>
       </a:accent6>
       <a:hlink>
-        <a:srgbClr val="0563C1"/>
+        <a:srgbClr val="FFAE3E"/>
       </a:hlink>
       <a:folHlink>
-        <a:srgbClr val="954F72"/>
+        <a:srgbClr val="FCC77E"/>
       </a:folHlink>
     </a:clrScheme>
-    <a:fontScheme name="Office">
+    <a:fontScheme name="Berlin">
       <a:majorFont>
-        <a:latin typeface="Calibri Light" panose="020F0302020204030204"/>
+        <a:latin typeface="Trebuchet MS" panose="020B0603020202020204"/>
         <a:ea typeface=""/>
         <a:cs typeface=""/>
-        <a:font script="Jpan" typeface="游ゴシック Light"/>
+        <a:font script="Jpan" typeface="ＭＳ Ｐゴシック"/>
         <a:font script="Hang" typeface="맑은 고딕"/>
-        <a:font script="Hans" typeface="等线 Light"/>
+        <a:font script="Hans" typeface="宋体"/>
         <a:font script="Hant" typeface="新細明體"/>
         <a:font script="Arab" typeface="Times New Roman"/>
         <a:font script="Hebr" typeface="Times New Roman"/>
@@ -1908,12 +2953,12 @@
         <a:font script="Geor" typeface="Sylfaen"/>
       </a:majorFont>
       <a:minorFont>
-        <a:latin typeface="Calibri" panose="020F0502020204030204"/>
+        <a:latin typeface="Trebuchet MS" panose="020B0603020202020204"/>
         <a:ea typeface=""/>
         <a:cs typeface=""/>
-        <a:font script="Jpan" typeface="游明朝"/>
+        <a:font script="Jpan" typeface="ＭＳ Ｐゴシック"/>
         <a:font script="Hang" typeface="맑은 고딕"/>
-        <a:font script="Hans" typeface="等线"/>
+        <a:font script="Hans" typeface="宋体"/>
         <a:font script="Hant" typeface="新細明體"/>
         <a:font script="Arab" typeface="Arial"/>
         <a:font script="Hebr" typeface="Arial"/>
@@ -1943,7 +2988,7 @@
         <a:font script="Geor" typeface="Sylfaen"/>
       </a:minorFont>
     </a:fontScheme>
-    <a:fmtScheme name="Office">
+    <a:fmtScheme name="Berlin">
       <a:fillStyleLst>
         <a:solidFill>
           <a:schemeClr val="phClr"/>
@@ -1952,23 +2997,16 @@
           <a:gsLst>
             <a:gs pos="0">
               <a:schemeClr val="phClr">
+                <a:tint val="60000"/>
+                <a:satMod val="100000"/>
                 <a:lumMod val="110000"/>
-                <a:satMod val="105000"/>
-                <a:tint val="67000"/>
-              </a:schemeClr>
-            </a:gs>
-            <a:gs pos="50000">
-              <a:schemeClr val="phClr">
-                <a:lumMod val="105000"/>
-                <a:satMod val="103000"/>
-                <a:tint val="73000"/>
               </a:schemeClr>
             </a:gs>
             <a:gs pos="100000">
               <a:schemeClr val="phClr">
-                <a:lumMod val="105000"/>
-                <a:satMod val="109000"/>
-                <a:tint val="81000"/>
+                <a:tint val="70000"/>
+                <a:satMod val="100000"/>
+                <a:lumMod val="100000"/>
               </a:schemeClr>
             </a:gs>
           </a:gsLst>
@@ -1978,23 +3016,23 @@
           <a:gsLst>
             <a:gs pos="0">
               <a:schemeClr val="phClr">
+                <a:tint val="94000"/>
                 <a:satMod val="103000"/>
                 <a:lumMod val="102000"/>
-                <a:tint val="94000"/>
               </a:schemeClr>
             </a:gs>
             <a:gs pos="50000">
               <a:schemeClr val="phClr">
+                <a:shade val="100000"/>
                 <a:satMod val="110000"/>
                 <a:lumMod val="100000"/>
-                <a:shade val="100000"/>
               </a:schemeClr>
             </a:gs>
             <a:gs pos="100000">
               <a:schemeClr val="phClr">
+                <a:shade val="78000"/>
+                <a:satMod val="120000"/>
                 <a:lumMod val="99000"/>
-                <a:satMod val="120000"/>
-                <a:shade val="78000"/>
               </a:schemeClr>
             </a:gs>
           </a:gsLst>
@@ -2002,26 +3040,23 @@
         </a:gradFill>
       </a:fillStyleLst>
       <a:lnStyleLst>
-        <a:ln w="6350" cap="flat" cmpd="sng" algn="ctr">
+        <a:ln w="9525" cap="flat" cmpd="sng" algn="ctr">
           <a:solidFill>
             <a:schemeClr val="phClr"/>
           </a:solidFill>
           <a:prstDash val="solid"/>
-          <a:miter lim="800000"/>
         </a:ln>
         <a:ln w="12700" cap="flat" cmpd="sng" algn="ctr">
           <a:solidFill>
             <a:schemeClr val="phClr"/>
           </a:solidFill>
           <a:prstDash val="solid"/>
-          <a:miter lim="800000"/>
         </a:ln>
         <a:ln w="19050" cap="flat" cmpd="sng" algn="ctr">
           <a:solidFill>
             <a:schemeClr val="phClr"/>
           </a:solidFill>
           <a:prstDash val="solid"/>
-          <a:miter lim="800000"/>
         </a:ln>
       </a:lnStyleLst>
       <a:effectStyleLst>
@@ -2055,28 +3090,31 @@
           <a:gsLst>
             <a:gs pos="0">
               <a:schemeClr val="phClr">
-                <a:tint val="93000"/>
-                <a:satMod val="150000"/>
-                <a:shade val="98000"/>
-                <a:lumMod val="102000"/>
+                <a:tint val="96000"/>
+                <a:shade val="100000"/>
+                <a:hueMod val="270000"/>
+                <a:satMod val="200000"/>
+                <a:lumMod val="128000"/>
               </a:schemeClr>
             </a:gs>
             <a:gs pos="50000">
               <a:schemeClr val="phClr">
-                <a:tint val="98000"/>
-                <a:satMod val="130000"/>
-                <a:shade val="90000"/>
-                <a:lumMod val="103000"/>
+                <a:shade val="100000"/>
+                <a:hueMod val="100000"/>
+                <a:satMod val="110000"/>
+                <a:lumMod val="130000"/>
               </a:schemeClr>
             </a:gs>
             <a:gs pos="100000">
               <a:schemeClr val="phClr">
-                <a:shade val="63000"/>
-                <a:satMod val="120000"/>
+                <a:shade val="78000"/>
+                <a:hueMod val="44000"/>
+                <a:satMod val="200000"/>
+                <a:lumMod val="69000"/>
               </a:schemeClr>
             </a:gs>
           </a:gsLst>
-          <a:lin ang="5400000" scaled="0"/>
+          <a:lin ang="2520000" scaled="0"/>
         </a:gradFill>
       </a:bgFillStyleLst>
     </a:fmtScheme>
@@ -2085,7 +3123,7 @@
   <a:extraClrSchemeLst/>
   <a:extLst>
     <a:ext uri="{05A4C25C-085E-4340-85A3-A5531E510DB2}">
-      <thm15:themeFamily xmlns:thm15="http://schemas.microsoft.com/office/thememl/2012/main" name="Office Theme" id="{62F939B6-93AF-4DB8-9C6B-D6C7DFDC589F}" vid="{4A3C46E8-61CC-4603-A589-7422A47A8E4A}"/>
+      <thm15:themeFamily xmlns:thm15="http://schemas.microsoft.com/office/thememl/2012/main" name="Berlin" id="{7B5DBA9E-B069-418E-9360-A61BDD0615A4}" vid="{C0CBE056-4EF4-4D92-969E-947779DA7AAA}"/>
     </a:ext>
   </a:extLst>
 </a:theme>
@@ -2096,7 +3134,7 @@
 </file>
 
 <file path=customXml/itemProps1.xml><?xml version="1.0" encoding="utf-8"?>
-<ds:datastoreItem xmlns:ds="http://schemas.openxmlformats.org/officeDocument/2006/customXml" ds:itemID="{396FD44C-FC32-40C9-A93A-6D689AA81DEC}">
+<ds:datastoreItem xmlns:ds="http://schemas.openxmlformats.org/officeDocument/2006/customXml" ds:itemID="{441F0C6B-D72E-4DDB-A813-1B10ED050C5E}">
   <ds:schemaRefs>
     <ds:schemaRef ds:uri="http://schemas.openxmlformats.org/officeDocument/2006/bibliography"/>
   </ds:schemaRefs>

</xml_diff>